<commit_message>
corrections after submission 2
</commit_message>
<xml_diff>
--- a/report.docx
+++ b/report.docx
@@ -70,8 +70,6 @@
           <w:shd w:val="clear" w:color="auto" w:fill="FFFFFF"/>
         </w:rPr>
       </w:pPr>
-      <w:bookmarkStart w:id="0" w:name="_GoBack"/>
-      <w:bookmarkEnd w:id="0"/>
     </w:p>
     <w:p>
       <w:pPr>
@@ -568,33 +566,34 @@
           <w:bdr w:val="none" w:sz="0" w:space="0" w:color="auto" w:frame="1"/>
           <w:shd w:val="clear" w:color="auto" w:fill="FFFFFF"/>
         </w:rPr>
-        <w:t xml:space="preserve">The inputs are binary and the amount of next potential waypoints is equal to the total number of </w:t>
-      </w:r>
-      <w:r>
-        <w:rPr>
-          <w:rStyle w:val="Emphasis"/>
-          <w:rFonts w:ascii="Arial" w:hAnsi="Arial" w:cs="Arial"/>
-          <w:i w:val="0"/>
-          <w:color w:val="4F4F4F"/>
-          <w:sz w:val="23"/>
-          <w:szCs w:val="23"/>
-          <w:bdr w:val="none" w:sz="0" w:space="0" w:color="auto" w:frame="1"/>
-          <w:shd w:val="clear" w:color="auto" w:fill="FFFFFF"/>
-        </w:rPr>
-        <w:t>intersections</w:t>
-      </w:r>
-      <w:r>
-        <w:rPr>
-          <w:rStyle w:val="Emphasis"/>
-          <w:rFonts w:ascii="Arial" w:hAnsi="Arial" w:cs="Arial"/>
-          <w:i w:val="0"/>
-          <w:color w:val="4F4F4F"/>
-          <w:sz w:val="23"/>
-          <w:szCs w:val="23"/>
-          <w:bdr w:val="none" w:sz="0" w:space="0" w:color="auto" w:frame="1"/>
-          <w:shd w:val="clear" w:color="auto" w:fill="FFFFFF"/>
-        </w:rPr>
-        <w:t>. Thus the total amount of states should be (2^</w:t>
+        <w:t>We have 5 different parameters:</w:t>
+      </w:r>
+      <w:r>
+        <w:rPr>
+          <w:rStyle w:val="Emphasis"/>
+          <w:rFonts w:ascii="Arial" w:hAnsi="Arial" w:cs="Arial"/>
+          <w:i w:val="0"/>
+          <w:color w:val="4F4F4F"/>
+          <w:sz w:val="23"/>
+          <w:szCs w:val="23"/>
+          <w:bdr w:val="none" w:sz="0" w:space="0" w:color="auto" w:frame="1"/>
+          <w:shd w:val="clear" w:color="auto" w:fill="FFFFFF"/>
+        </w:rPr>
+        <w:br/>
+      </w:r>
+      <w:proofErr w:type="spellStart"/>
+      <w:r>
+        <w:rPr>
+          <w:rStyle w:val="Emphasis"/>
+          <w:rFonts w:ascii="Arial" w:hAnsi="Arial" w:cs="Arial"/>
+          <w:i w:val="0"/>
+          <w:color w:val="4F4F4F"/>
+          <w:sz w:val="23"/>
+          <w:szCs w:val="23"/>
+          <w:bdr w:val="none" w:sz="0" w:space="0" w:color="auto" w:frame="1"/>
+          <w:shd w:val="clear" w:color="auto" w:fill="FFFFFF"/>
+        </w:rPr>
+        <w:t>next_</w:t>
       </w:r>
       <w:proofErr w:type="gramStart"/>
       <w:r>
@@ -608,22 +607,63 @@
           <w:bdr w:val="none" w:sz="0" w:space="0" w:color="auto" w:frame="1"/>
           <w:shd w:val="clear" w:color="auto" w:fill="FFFFFF"/>
         </w:rPr>
-        <w:t>4)*</w:t>
+        <w:t>waypoint</w:t>
+      </w:r>
+      <w:proofErr w:type="spellEnd"/>
+      <w:r>
+        <w:rPr>
+          <w:rStyle w:val="Emphasis"/>
+          <w:rFonts w:ascii="Arial" w:hAnsi="Arial" w:cs="Arial"/>
+          <w:i w:val="0"/>
+          <w:color w:val="4F4F4F"/>
+          <w:sz w:val="23"/>
+          <w:szCs w:val="23"/>
+          <w:bdr w:val="none" w:sz="0" w:space="0" w:color="auto" w:frame="1"/>
+          <w:shd w:val="clear" w:color="auto" w:fill="FFFFFF"/>
+        </w:rPr>
+        <w:t xml:space="preserve"> :</w:t>
+      </w:r>
+      <w:proofErr w:type="gramEnd"/>
+      <w:r>
+        <w:rPr>
+          <w:rStyle w:val="Emphasis"/>
+          <w:rFonts w:ascii="Arial" w:hAnsi="Arial" w:cs="Arial"/>
+          <w:i w:val="0"/>
+          <w:color w:val="4F4F4F"/>
+          <w:sz w:val="23"/>
+          <w:szCs w:val="23"/>
+          <w:bdr w:val="none" w:sz="0" w:space="0" w:color="auto" w:frame="1"/>
+          <w:shd w:val="clear" w:color="auto" w:fill="FFFFFF"/>
+        </w:rPr>
+        <w:t xml:space="preserve"> forward / right / left</w:t>
+      </w:r>
+      <w:r>
+        <w:rPr>
+          <w:rStyle w:val="Emphasis"/>
+          <w:rFonts w:ascii="Arial" w:hAnsi="Arial" w:cs="Arial"/>
+          <w:i w:val="0"/>
+          <w:color w:val="4F4F4F"/>
+          <w:sz w:val="23"/>
+          <w:szCs w:val="23"/>
+          <w:bdr w:val="none" w:sz="0" w:space="0" w:color="auto" w:frame="1"/>
+          <w:shd w:val="clear" w:color="auto" w:fill="FFFFFF"/>
+        </w:rPr>
+        <w:br/>
+        <w:t xml:space="preserve">light : </w:t>
       </w:r>
       <w:proofErr w:type="spellStart"/>
-      <w:proofErr w:type="gramEnd"/>
-      <w:r>
-        <w:rPr>
-          <w:rStyle w:val="Emphasis"/>
-          <w:rFonts w:ascii="Arial" w:hAnsi="Arial" w:cs="Arial"/>
-          <w:i w:val="0"/>
-          <w:color w:val="4F4F4F"/>
-          <w:sz w:val="23"/>
-          <w:szCs w:val="23"/>
-          <w:bdr w:val="none" w:sz="0" w:space="0" w:color="auto" w:frame="1"/>
-          <w:shd w:val="clear" w:color="auto" w:fill="FFFFFF"/>
-        </w:rPr>
-        <w:t>gridsize</w:t>
+      <w:r>
+        <w:rPr>
+          <w:rStyle w:val="Emphasis"/>
+          <w:rFonts w:ascii="Arial" w:hAnsi="Arial" w:cs="Arial"/>
+          <w:i w:val="0"/>
+          <w:color w:val="4F4F4F"/>
+          <w:sz w:val="23"/>
+          <w:szCs w:val="23"/>
+          <w:bdr w:val="none" w:sz="0" w:space="0" w:color="auto" w:frame="1"/>
+          <w:shd w:val="clear" w:color="auto" w:fill="FFFFFF"/>
+        </w:rPr>
+        <w:t>reg</w:t>
       </w:r>
       <w:proofErr w:type="spellEnd"/>
       <w:r>
@@ -637,7 +677,75 @@
           <w:bdr w:val="none" w:sz="0" w:space="0" w:color="auto" w:frame="1"/>
           <w:shd w:val="clear" w:color="auto" w:fill="FFFFFF"/>
         </w:rPr>
-        <w:t xml:space="preserve"> . </w:t>
+        <w:t xml:space="preserve"> / green</w:t>
+      </w:r>
+      <w:r>
+        <w:rPr>
+          <w:rStyle w:val="Emphasis"/>
+          <w:rFonts w:ascii="Arial" w:hAnsi="Arial" w:cs="Arial"/>
+          <w:i w:val="0"/>
+          <w:color w:val="4F4F4F"/>
+          <w:sz w:val="23"/>
+          <w:szCs w:val="23"/>
+          <w:bdr w:val="none" w:sz="0" w:space="0" w:color="auto" w:frame="1"/>
+          <w:shd w:val="clear" w:color="auto" w:fill="FFFFFF"/>
+        </w:rPr>
+        <w:br/>
+        <w:t>oncoming : right / left / forward / none</w:t>
+      </w:r>
+      <w:r>
+        <w:rPr>
+          <w:rStyle w:val="Emphasis"/>
+          <w:rFonts w:ascii="Arial" w:hAnsi="Arial" w:cs="Arial"/>
+          <w:i w:val="0"/>
+          <w:color w:val="4F4F4F"/>
+          <w:sz w:val="23"/>
+          <w:szCs w:val="23"/>
+          <w:bdr w:val="none" w:sz="0" w:space="0" w:color="auto" w:frame="1"/>
+          <w:shd w:val="clear" w:color="auto" w:fill="FFFFFF"/>
+        </w:rPr>
+        <w:br/>
+        <w:t xml:space="preserve">right : </w:t>
+      </w:r>
+      <w:r>
+        <w:rPr>
+          <w:rStyle w:val="Emphasis"/>
+          <w:rFonts w:ascii="Arial" w:hAnsi="Arial" w:cs="Arial"/>
+          <w:i w:val="0"/>
+          <w:color w:val="4F4F4F"/>
+          <w:sz w:val="23"/>
+          <w:szCs w:val="23"/>
+          <w:bdr w:val="none" w:sz="0" w:space="0" w:color="auto" w:frame="1"/>
+          <w:shd w:val="clear" w:color="auto" w:fill="FFFFFF"/>
+        </w:rPr>
+        <w:t>right / left / forward / none</w:t>
+      </w:r>
+      <w:r>
+        <w:rPr>
+          <w:rStyle w:val="Emphasis"/>
+          <w:rFonts w:ascii="Arial" w:hAnsi="Arial" w:cs="Arial"/>
+          <w:i w:val="0"/>
+          <w:color w:val="4F4F4F"/>
+          <w:sz w:val="23"/>
+          <w:szCs w:val="23"/>
+          <w:bdr w:val="none" w:sz="0" w:space="0" w:color="auto" w:frame="1"/>
+          <w:shd w:val="clear" w:color="auto" w:fill="FFFFFF"/>
+        </w:rPr>
+        <w:br/>
+        <w:t xml:space="preserve">left : </w:t>
+      </w:r>
+      <w:r>
+        <w:rPr>
+          <w:rStyle w:val="Emphasis"/>
+          <w:rFonts w:ascii="Arial" w:hAnsi="Arial" w:cs="Arial"/>
+          <w:i w:val="0"/>
+          <w:color w:val="4F4F4F"/>
+          <w:sz w:val="23"/>
+          <w:szCs w:val="23"/>
+          <w:bdr w:val="none" w:sz="0" w:space="0" w:color="auto" w:frame="1"/>
+          <w:shd w:val="clear" w:color="auto" w:fill="FFFFFF"/>
+        </w:rPr>
+        <w:t>right / left / forward / none</w:t>
       </w:r>
     </w:p>
     <w:p>
@@ -653,33 +761,18 @@
           <w:shd w:val="clear" w:color="auto" w:fill="FFFFFF"/>
         </w:rPr>
       </w:pPr>
-      <w:proofErr w:type="gramStart"/>
-      <w:r>
-        <w:rPr>
-          <w:rStyle w:val="Emphasis"/>
-          <w:rFonts w:ascii="Arial" w:hAnsi="Arial" w:cs="Arial"/>
-          <w:i w:val="0"/>
-          <w:color w:val="4F4F4F"/>
-          <w:sz w:val="23"/>
-          <w:szCs w:val="23"/>
-          <w:bdr w:val="none" w:sz="0" w:space="0" w:color="auto" w:frame="1"/>
-          <w:shd w:val="clear" w:color="auto" w:fill="FFFFFF"/>
-        </w:rPr>
-        <w:t>So :</w:t>
-      </w:r>
-      <w:proofErr w:type="gramEnd"/>
-      <w:r>
-        <w:rPr>
-          <w:rStyle w:val="Emphasis"/>
-          <w:rFonts w:ascii="Arial" w:hAnsi="Arial" w:cs="Arial"/>
-          <w:i w:val="0"/>
-          <w:color w:val="4F4F4F"/>
-          <w:sz w:val="23"/>
-          <w:szCs w:val="23"/>
-          <w:bdr w:val="none" w:sz="0" w:space="0" w:color="auto" w:frame="1"/>
-          <w:shd w:val="clear" w:color="auto" w:fill="FFFFFF"/>
-        </w:rPr>
-        <w:t xml:space="preserve"> 768 states</w:t>
+      <w:r>
+        <w:rPr>
+          <w:rStyle w:val="Emphasis"/>
+          <w:rFonts w:ascii="Arial" w:hAnsi="Arial" w:cs="Arial"/>
+          <w:i w:val="0"/>
+          <w:color w:val="4F4F4F"/>
+          <w:sz w:val="23"/>
+          <w:szCs w:val="23"/>
+          <w:bdr w:val="none" w:sz="0" w:space="0" w:color="auto" w:frame="1"/>
+          <w:shd w:val="clear" w:color="auto" w:fill="FFFFFF"/>
+        </w:rPr>
+        <w:t>Total number of state is then equal to N=3*2*4*4*4 = 384 states</w:t>
       </w:r>
     </w:p>
     <w:p>
@@ -796,6 +889,7 @@
           <w:bdr w:val="none" w:sz="0" w:space="0" w:color="auto" w:frame="1"/>
           <w:shd w:val="clear" w:color="auto" w:fill="FFFFFF"/>
         </w:rPr>
+        <w:lastRenderedPageBreak/>
         <w:t xml:space="preserve">We can now notice that the agent is way more likely to reach destination after a few trial/iterations. The path followed make more sense. This behavior is occurring because we are now taking the action (forward left right) which tends to maximize the reward. </w:t>
       </w:r>
     </w:p>
@@ -823,7 +917,6 @@
           <w:bdr w:val="none" w:sz="0" w:space="0" w:color="auto" w:frame="1"/>
           <w:shd w:val="clear" w:color="auto" w:fill="FFFFFF"/>
         </w:rPr>
-        <w:lastRenderedPageBreak/>
         <w:t>QUESTION:</w:t>
       </w:r>
       <w:r>
@@ -874,7 +967,7 @@
           <w:bdr w:val="none" w:sz="0" w:space="0" w:color="auto" w:frame="1"/>
           <w:shd w:val="clear" w:color="auto" w:fill="FFFFFF"/>
         </w:rPr>
-        <w:t>I wrote an optimization code to find the question. I iterate through many potential values of alpha and gamma and extract the ones which gives the best success rate. Multiple combination of alpha and gamma can give the best rate, so I then filter one more time on the one that gives the best rewards (which means less penalty and the fastest).</w:t>
+        <w:t>I wrote an optimization code to find the question. I iterate through many potential values of alpha and gamma and extract the ones which gives the best success rate.</w:t>
       </w:r>
     </w:p>
     <w:p>
@@ -901,35 +994,74 @@
           <w:bdr w:val="none" w:sz="0" w:space="0" w:color="auto" w:frame="1"/>
           <w:shd w:val="clear" w:color="auto" w:fill="FFFFFF"/>
         </w:rPr>
-        <w:t xml:space="preserve">The best solution I found is for </w:t>
-      </w:r>
-      <w:proofErr w:type="gramStart"/>
-      <w:r>
-        <w:rPr>
-          <w:rStyle w:val="Emphasis"/>
-          <w:rFonts w:ascii="Arial" w:hAnsi="Arial" w:cs="Arial"/>
-          <w:i w:val="0"/>
-          <w:color w:val="4F4F4F"/>
-          <w:sz w:val="23"/>
-          <w:szCs w:val="23"/>
-          <w:bdr w:val="none" w:sz="0" w:space="0" w:color="auto" w:frame="1"/>
-          <w:shd w:val="clear" w:color="auto" w:fill="FFFFFF"/>
-        </w:rPr>
-        <w:t>alpha :</w:t>
-      </w:r>
-      <w:proofErr w:type="gramEnd"/>
-      <w:r>
-        <w:rPr>
-          <w:rStyle w:val="Emphasis"/>
-          <w:rFonts w:ascii="Arial" w:hAnsi="Arial" w:cs="Arial"/>
-          <w:i w:val="0"/>
-          <w:color w:val="4F4F4F"/>
-          <w:sz w:val="23"/>
-          <w:szCs w:val="23"/>
-          <w:bdr w:val="none" w:sz="0" w:space="0" w:color="auto" w:frame="1"/>
-          <w:shd w:val="clear" w:color="auto" w:fill="FFFFFF"/>
-        </w:rPr>
-        <w:t xml:space="preserve"> 0.9 and gamma: 0.7</w:t>
+        <w:t>Values tested for alpha and gamma goes from 0 to 1 with increment of 0.05.</w:t>
+      </w:r>
+      <w:r>
+        <w:rPr>
+          <w:rStyle w:val="Emphasis"/>
+          <w:rFonts w:ascii="Arial" w:hAnsi="Arial" w:cs="Arial"/>
+          <w:i w:val="0"/>
+          <w:color w:val="4F4F4F"/>
+          <w:sz w:val="23"/>
+          <w:szCs w:val="23"/>
+          <w:bdr w:val="none" w:sz="0" w:space="0" w:color="auto" w:frame="1"/>
+          <w:shd w:val="clear" w:color="auto" w:fill="FFFFFF"/>
+        </w:rPr>
+        <w:t xml:space="preserve"> (I suggest changing the increment in the code if you would like to test it out. A step of 0.25 with </w:t>
+      </w:r>
+      <w:proofErr w:type="spellStart"/>
+      <w:r>
+        <w:rPr>
+          <w:rStyle w:val="Emphasis"/>
+          <w:rFonts w:ascii="Arial" w:hAnsi="Arial" w:cs="Arial"/>
+          <w:i w:val="0"/>
+          <w:color w:val="4F4F4F"/>
+          <w:sz w:val="23"/>
+          <w:szCs w:val="23"/>
+          <w:bdr w:val="none" w:sz="0" w:space="0" w:color="auto" w:frame="1"/>
+          <w:shd w:val="clear" w:color="auto" w:fill="FFFFFF"/>
+        </w:rPr>
+        <w:t>n_trial</w:t>
+      </w:r>
+      <w:proofErr w:type="spellEnd"/>
+      <w:r>
+        <w:rPr>
+          <w:rStyle w:val="Emphasis"/>
+          <w:rFonts w:ascii="Arial" w:hAnsi="Arial" w:cs="Arial"/>
+          <w:i w:val="0"/>
+          <w:color w:val="4F4F4F"/>
+          <w:sz w:val="23"/>
+          <w:szCs w:val="23"/>
+          <w:bdr w:val="none" w:sz="0" w:space="0" w:color="auto" w:frame="1"/>
+          <w:shd w:val="clear" w:color="auto" w:fill="FFFFFF"/>
+        </w:rPr>
+        <w:t xml:space="preserve"> = 10, runs in less than a minute).</w:t>
+      </w:r>
+      <w:r>
+        <w:rPr>
+          <w:rStyle w:val="Emphasis"/>
+          <w:rFonts w:ascii="Arial" w:hAnsi="Arial" w:cs="Arial"/>
+          <w:i w:val="0"/>
+          <w:color w:val="4F4F4F"/>
+          <w:sz w:val="23"/>
+          <w:szCs w:val="23"/>
+          <w:bdr w:val="none" w:sz="0" w:space="0" w:color="auto" w:frame="1"/>
+          <w:shd w:val="clear" w:color="auto" w:fill="FFFFFF"/>
+        </w:rPr>
+        <w:br/>
+      </w:r>
+      <w:r>
+        <w:rPr>
+          <w:rStyle w:val="Emphasis"/>
+          <w:rFonts w:ascii="Arial" w:hAnsi="Arial" w:cs="Arial"/>
+          <w:i w:val="0"/>
+          <w:color w:val="4F4F4F"/>
+          <w:sz w:val="23"/>
+          <w:szCs w:val="23"/>
+          <w:bdr w:val="none" w:sz="0" w:space="0" w:color="auto" w:frame="1"/>
+          <w:shd w:val="clear" w:color="auto" w:fill="FFFFFF"/>
+        </w:rPr>
+        <w:t>Multiple combination of alpha and gamma can give the best rate, so I then filter one more time on the one that gives the best rewards (which means less penalty and the fastest).</w:t>
       </w:r>
     </w:p>
     <w:p>
@@ -956,9 +1088,871 @@
           <w:bdr w:val="none" w:sz="0" w:space="0" w:color="auto" w:frame="1"/>
           <w:shd w:val="clear" w:color="auto" w:fill="FFFFFF"/>
         </w:rPr>
-        <w:t>With that configuration, I reached destination more than 99% of the time.</w:t>
+        <w:t xml:space="preserve">The code runs roughly in 100 minutes on a i5 laptop. </w:t>
       </w:r>
     </w:p>
+    <w:p>
+      <w:pPr>
+        <w:rPr>
+          <w:rStyle w:val="Emphasis"/>
+          <w:rFonts w:ascii="Arial" w:hAnsi="Arial" w:cs="Arial"/>
+          <w:i w:val="0"/>
+          <w:color w:val="4F4F4F"/>
+          <w:sz w:val="23"/>
+          <w:szCs w:val="23"/>
+          <w:bdr w:val="none" w:sz="0" w:space="0" w:color="auto" w:frame="1"/>
+          <w:shd w:val="clear" w:color="auto" w:fill="FFFFFF"/>
+        </w:rPr>
+      </w:pPr>
+      <w:r>
+        <w:rPr>
+          <w:rStyle w:val="Emphasis"/>
+          <w:rFonts w:ascii="Arial" w:hAnsi="Arial" w:cs="Arial"/>
+          <w:i w:val="0"/>
+          <w:color w:val="4F4F4F"/>
+          <w:sz w:val="23"/>
+          <w:szCs w:val="23"/>
+          <w:bdr w:val="none" w:sz="0" w:space="0" w:color="auto" w:frame="1"/>
+          <w:shd w:val="clear" w:color="auto" w:fill="FFFFFF"/>
+        </w:rPr>
+        <w:t xml:space="preserve">Top 10 results </w:t>
+      </w:r>
+      <w:r>
+        <w:rPr>
+          <w:rStyle w:val="Emphasis"/>
+          <w:rFonts w:ascii="Arial" w:hAnsi="Arial" w:cs="Arial"/>
+          <w:i w:val="0"/>
+          <w:color w:val="4F4F4F"/>
+          <w:sz w:val="23"/>
+          <w:szCs w:val="23"/>
+          <w:bdr w:val="none" w:sz="0" w:space="0" w:color="auto" w:frame="1"/>
+          <w:shd w:val="clear" w:color="auto" w:fill="FFFFFF"/>
+        </w:rPr>
+        <w:t xml:space="preserve">where success rate is 100% </w:t>
+      </w:r>
+      <w:r>
+        <w:rPr>
+          <w:rStyle w:val="Emphasis"/>
+          <w:rFonts w:ascii="Arial" w:hAnsi="Arial" w:cs="Arial"/>
+          <w:i w:val="0"/>
+          <w:color w:val="4F4F4F"/>
+          <w:sz w:val="23"/>
+          <w:szCs w:val="23"/>
+          <w:bdr w:val="none" w:sz="0" w:space="0" w:color="auto" w:frame="1"/>
+          <w:shd w:val="clear" w:color="auto" w:fill="FFFFFF"/>
+        </w:rPr>
+        <w:t>sorted from best:</w:t>
+      </w:r>
+    </w:p>
+    <w:tbl>
+      <w:tblPr>
+        <w:tblStyle w:val="GridTable1Light-Accent1"/>
+        <w:tblW w:w="2612" w:type="dxa"/>
+        <w:jc w:val="center"/>
+        <w:tblLook w:val="04A0" w:firstRow="1" w:lastRow="0" w:firstColumn="1" w:lastColumn="0" w:noHBand="0" w:noVBand="1"/>
+      </w:tblPr>
+      <w:tblGrid>
+        <w:gridCol w:w="749"/>
+        <w:gridCol w:w="932"/>
+        <w:gridCol w:w="1160"/>
+      </w:tblGrid>
+      <w:tr>
+        <w:trPr>
+          <w:cnfStyle w:val="100000000000" w:firstRow="1" w:lastRow="0" w:firstColumn="0" w:lastColumn="0" w:oddVBand="0" w:evenVBand="0" w:oddHBand="0" w:evenHBand="0" w:firstRowFirstColumn="0" w:firstRowLastColumn="0" w:lastRowFirstColumn="0" w:lastRowLastColumn="0"/>
+          <w:trHeight w:val="300"/>
+          <w:jc w:val="center"/>
+        </w:trPr>
+        <w:tc>
+          <w:tcPr>
+            <w:cnfStyle w:val="001000000000" w:firstRow="0" w:lastRow="0" w:firstColumn="1" w:lastColumn="0" w:oddVBand="0" w:evenVBand="0" w:oddHBand="0" w:evenHBand="0" w:firstRowFirstColumn="0" w:firstRowLastColumn="0" w:lastRowFirstColumn="0" w:lastRowLastColumn="0"/>
+            <w:tcW w:w="720" w:type="dxa"/>
+            <w:noWrap/>
+            <w:hideMark/>
+          </w:tcPr>
+          <w:p>
+            <w:pPr>
+              <w:rPr>
+                <w:rFonts w:ascii="Calibri" w:eastAsia="Times New Roman" w:hAnsi="Calibri" w:cs="Calibri"/>
+                <w:color w:val="000000"/>
+              </w:rPr>
+            </w:pPr>
+            <w:r>
+              <w:rPr>
+                <w:rFonts w:ascii="Calibri" w:eastAsia="Times New Roman" w:hAnsi="Calibri" w:cs="Calibri"/>
+                <w:color w:val="000000"/>
+              </w:rPr>
+              <w:t>Alpha</w:t>
+            </w:r>
+          </w:p>
+        </w:tc>
+        <w:tc>
+          <w:tcPr>
+            <w:tcW w:w="732" w:type="dxa"/>
+            <w:noWrap/>
+            <w:hideMark/>
+          </w:tcPr>
+          <w:p>
+            <w:pPr>
+              <w:cnfStyle w:val="100000000000" w:firstRow="1" w:lastRow="0" w:firstColumn="0" w:lastColumn="0" w:oddVBand="0" w:evenVBand="0" w:oddHBand="0" w:evenHBand="0" w:firstRowFirstColumn="0" w:firstRowLastColumn="0" w:lastRowFirstColumn="0" w:lastRowLastColumn="0"/>
+              <w:rPr>
+                <w:rFonts w:ascii="Calibri" w:eastAsia="Times New Roman" w:hAnsi="Calibri" w:cs="Calibri"/>
+                <w:color w:val="000000"/>
+              </w:rPr>
+            </w:pPr>
+            <w:r>
+              <w:rPr>
+                <w:rFonts w:ascii="Calibri" w:eastAsia="Times New Roman" w:hAnsi="Calibri" w:cs="Calibri"/>
+                <w:color w:val="000000"/>
+              </w:rPr>
+              <w:t>Gamma</w:t>
+            </w:r>
+          </w:p>
+        </w:tc>
+        <w:tc>
+          <w:tcPr>
+            <w:tcW w:w="1160" w:type="dxa"/>
+            <w:noWrap/>
+            <w:hideMark/>
+          </w:tcPr>
+          <w:p>
+            <w:pPr>
+              <w:cnfStyle w:val="100000000000" w:firstRow="1" w:lastRow="0" w:firstColumn="0" w:lastColumn="0" w:oddVBand="0" w:evenVBand="0" w:oddHBand="0" w:evenHBand="0" w:firstRowFirstColumn="0" w:firstRowLastColumn="0" w:lastRowFirstColumn="0" w:lastRowLastColumn="0"/>
+              <w:rPr>
+                <w:rFonts w:ascii="Calibri" w:eastAsia="Times New Roman" w:hAnsi="Calibri" w:cs="Calibri"/>
+                <w:color w:val="000000"/>
+              </w:rPr>
+            </w:pPr>
+            <w:r>
+              <w:rPr>
+                <w:rFonts w:ascii="Calibri" w:eastAsia="Times New Roman" w:hAnsi="Calibri" w:cs="Calibri"/>
+                <w:color w:val="000000"/>
+              </w:rPr>
+              <w:t>Reward</w:t>
+            </w:r>
+          </w:p>
+        </w:tc>
+      </w:tr>
+      <w:tr>
+        <w:trPr>
+          <w:trHeight w:val="300"/>
+          <w:jc w:val="center"/>
+        </w:trPr>
+        <w:tc>
+          <w:tcPr>
+            <w:cnfStyle w:val="001000000000" w:firstRow="0" w:lastRow="0" w:firstColumn="1" w:lastColumn="0" w:oddVBand="0" w:evenVBand="0" w:oddHBand="0" w:evenHBand="0" w:firstRowFirstColumn="0" w:firstRowLastColumn="0" w:lastRowFirstColumn="0" w:lastRowLastColumn="0"/>
+            <w:tcW w:w="720" w:type="dxa"/>
+            <w:noWrap/>
+            <w:hideMark/>
+          </w:tcPr>
+          <w:p>
+            <w:pPr>
+              <w:jc w:val="right"/>
+              <w:rPr>
+                <w:rFonts w:ascii="Calibri" w:eastAsia="Times New Roman" w:hAnsi="Calibri" w:cs="Calibri"/>
+                <w:b w:val="0"/>
+                <w:color w:val="000000"/>
+              </w:rPr>
+            </w:pPr>
+            <w:r>
+              <w:rPr>
+                <w:rFonts w:ascii="Calibri" w:eastAsia="Times New Roman" w:hAnsi="Calibri" w:cs="Calibri"/>
+                <w:b w:val="0"/>
+                <w:color w:val="000000"/>
+              </w:rPr>
+              <w:t>45</w:t>
+            </w:r>
+          </w:p>
+        </w:tc>
+        <w:tc>
+          <w:tcPr>
+            <w:tcW w:w="732" w:type="dxa"/>
+            <w:noWrap/>
+            <w:hideMark/>
+          </w:tcPr>
+          <w:p>
+            <w:pPr>
+              <w:jc w:val="right"/>
+              <w:cnfStyle w:val="000000000000" w:firstRow="0" w:lastRow="0" w:firstColumn="0" w:lastColumn="0" w:oddVBand="0" w:evenVBand="0" w:oddHBand="0" w:evenHBand="0" w:firstRowFirstColumn="0" w:firstRowLastColumn="0" w:lastRowFirstColumn="0" w:lastRowLastColumn="0"/>
+              <w:rPr>
+                <w:rFonts w:ascii="Calibri" w:eastAsia="Times New Roman" w:hAnsi="Calibri" w:cs="Calibri"/>
+                <w:color w:val="000000"/>
+              </w:rPr>
+            </w:pPr>
+            <w:r>
+              <w:rPr>
+                <w:rFonts w:ascii="Calibri" w:eastAsia="Times New Roman" w:hAnsi="Calibri" w:cs="Calibri"/>
+                <w:color w:val="000000"/>
+              </w:rPr>
+              <w:t>50</w:t>
+            </w:r>
+          </w:p>
+        </w:tc>
+        <w:tc>
+          <w:tcPr>
+            <w:tcW w:w="1160" w:type="dxa"/>
+            <w:noWrap/>
+            <w:hideMark/>
+          </w:tcPr>
+          <w:p>
+            <w:pPr>
+              <w:jc w:val="right"/>
+              <w:cnfStyle w:val="000000000000" w:firstRow="0" w:lastRow="0" w:firstColumn="0" w:lastColumn="0" w:oddVBand="0" w:evenVBand="0" w:oddHBand="0" w:evenHBand="0" w:firstRowFirstColumn="0" w:firstRowLastColumn="0" w:lastRowFirstColumn="0" w:lastRowLastColumn="0"/>
+              <w:rPr>
+                <w:rFonts w:ascii="Calibri" w:eastAsia="Times New Roman" w:hAnsi="Calibri" w:cs="Calibri"/>
+                <w:color w:val="000000"/>
+              </w:rPr>
+            </w:pPr>
+            <w:r>
+              <w:rPr>
+                <w:rFonts w:ascii="Calibri" w:eastAsia="Times New Roman" w:hAnsi="Calibri" w:cs="Calibri"/>
+                <w:color w:val="000000"/>
+              </w:rPr>
+              <w:t>2446</w:t>
+            </w:r>
+          </w:p>
+        </w:tc>
+      </w:tr>
+      <w:tr>
+        <w:trPr>
+          <w:trHeight w:val="300"/>
+          <w:jc w:val="center"/>
+        </w:trPr>
+        <w:tc>
+          <w:tcPr>
+            <w:cnfStyle w:val="001000000000" w:firstRow="0" w:lastRow="0" w:firstColumn="1" w:lastColumn="0" w:oddVBand="0" w:evenVBand="0" w:oddHBand="0" w:evenHBand="0" w:firstRowFirstColumn="0" w:firstRowLastColumn="0" w:lastRowFirstColumn="0" w:lastRowLastColumn="0"/>
+            <w:tcW w:w="720" w:type="dxa"/>
+            <w:noWrap/>
+            <w:hideMark/>
+          </w:tcPr>
+          <w:p>
+            <w:pPr>
+              <w:jc w:val="right"/>
+              <w:rPr>
+                <w:rFonts w:ascii="Calibri" w:eastAsia="Times New Roman" w:hAnsi="Calibri" w:cs="Calibri"/>
+                <w:b w:val="0"/>
+                <w:color w:val="000000"/>
+              </w:rPr>
+            </w:pPr>
+            <w:r>
+              <w:rPr>
+                <w:rFonts w:ascii="Calibri" w:eastAsia="Times New Roman" w:hAnsi="Calibri" w:cs="Calibri"/>
+                <w:b w:val="0"/>
+                <w:color w:val="000000"/>
+              </w:rPr>
+              <w:t>90</w:t>
+            </w:r>
+          </w:p>
+        </w:tc>
+        <w:tc>
+          <w:tcPr>
+            <w:tcW w:w="732" w:type="dxa"/>
+            <w:noWrap/>
+            <w:hideMark/>
+          </w:tcPr>
+          <w:p>
+            <w:pPr>
+              <w:jc w:val="right"/>
+              <w:cnfStyle w:val="000000000000" w:firstRow="0" w:lastRow="0" w:firstColumn="0" w:lastColumn="0" w:oddVBand="0" w:evenVBand="0" w:oddHBand="0" w:evenHBand="0" w:firstRowFirstColumn="0" w:firstRowLastColumn="0" w:lastRowFirstColumn="0" w:lastRowLastColumn="0"/>
+              <w:rPr>
+                <w:rFonts w:ascii="Calibri" w:eastAsia="Times New Roman" w:hAnsi="Calibri" w:cs="Calibri"/>
+                <w:color w:val="000000"/>
+              </w:rPr>
+            </w:pPr>
+            <w:r>
+              <w:rPr>
+                <w:rFonts w:ascii="Calibri" w:eastAsia="Times New Roman" w:hAnsi="Calibri" w:cs="Calibri"/>
+                <w:color w:val="000000"/>
+              </w:rPr>
+              <w:t>70</w:t>
+            </w:r>
+          </w:p>
+        </w:tc>
+        <w:tc>
+          <w:tcPr>
+            <w:tcW w:w="1160" w:type="dxa"/>
+            <w:noWrap/>
+            <w:hideMark/>
+          </w:tcPr>
+          <w:p>
+            <w:pPr>
+              <w:jc w:val="right"/>
+              <w:cnfStyle w:val="000000000000" w:firstRow="0" w:lastRow="0" w:firstColumn="0" w:lastColumn="0" w:oddVBand="0" w:evenVBand="0" w:oddHBand="0" w:evenHBand="0" w:firstRowFirstColumn="0" w:firstRowLastColumn="0" w:lastRowFirstColumn="0" w:lastRowLastColumn="0"/>
+              <w:rPr>
+                <w:rFonts w:ascii="Calibri" w:eastAsia="Times New Roman" w:hAnsi="Calibri" w:cs="Calibri"/>
+                <w:color w:val="000000"/>
+              </w:rPr>
+            </w:pPr>
+            <w:r>
+              <w:rPr>
+                <w:rFonts w:ascii="Calibri" w:eastAsia="Times New Roman" w:hAnsi="Calibri" w:cs="Calibri"/>
+                <w:color w:val="000000"/>
+              </w:rPr>
+              <w:t>2398</w:t>
+            </w:r>
+          </w:p>
+        </w:tc>
+      </w:tr>
+      <w:tr>
+        <w:trPr>
+          <w:trHeight w:val="300"/>
+          <w:jc w:val="center"/>
+        </w:trPr>
+        <w:tc>
+          <w:tcPr>
+            <w:cnfStyle w:val="001000000000" w:firstRow="0" w:lastRow="0" w:firstColumn="1" w:lastColumn="0" w:oddVBand="0" w:evenVBand="0" w:oddHBand="0" w:evenHBand="0" w:firstRowFirstColumn="0" w:firstRowLastColumn="0" w:lastRowFirstColumn="0" w:lastRowLastColumn="0"/>
+            <w:tcW w:w="720" w:type="dxa"/>
+            <w:noWrap/>
+            <w:hideMark/>
+          </w:tcPr>
+          <w:p>
+            <w:pPr>
+              <w:jc w:val="right"/>
+              <w:rPr>
+                <w:rFonts w:ascii="Calibri" w:eastAsia="Times New Roman" w:hAnsi="Calibri" w:cs="Calibri"/>
+                <w:b w:val="0"/>
+                <w:color w:val="000000"/>
+              </w:rPr>
+            </w:pPr>
+            <w:r>
+              <w:rPr>
+                <w:rFonts w:ascii="Calibri" w:eastAsia="Times New Roman" w:hAnsi="Calibri" w:cs="Calibri"/>
+                <w:b w:val="0"/>
+                <w:color w:val="000000"/>
+              </w:rPr>
+              <w:t>20</w:t>
+            </w:r>
+          </w:p>
+        </w:tc>
+        <w:tc>
+          <w:tcPr>
+            <w:tcW w:w="732" w:type="dxa"/>
+            <w:noWrap/>
+            <w:hideMark/>
+          </w:tcPr>
+          <w:p>
+            <w:pPr>
+              <w:jc w:val="right"/>
+              <w:cnfStyle w:val="000000000000" w:firstRow="0" w:lastRow="0" w:firstColumn="0" w:lastColumn="0" w:oddVBand="0" w:evenVBand="0" w:oddHBand="0" w:evenHBand="0" w:firstRowFirstColumn="0" w:firstRowLastColumn="0" w:lastRowFirstColumn="0" w:lastRowLastColumn="0"/>
+              <w:rPr>
+                <w:rFonts w:ascii="Calibri" w:eastAsia="Times New Roman" w:hAnsi="Calibri" w:cs="Calibri"/>
+                <w:color w:val="000000"/>
+              </w:rPr>
+            </w:pPr>
+            <w:r>
+              <w:rPr>
+                <w:rFonts w:ascii="Calibri" w:eastAsia="Times New Roman" w:hAnsi="Calibri" w:cs="Calibri"/>
+                <w:color w:val="000000"/>
+              </w:rPr>
+              <w:t>40</w:t>
+            </w:r>
+          </w:p>
+        </w:tc>
+        <w:tc>
+          <w:tcPr>
+            <w:tcW w:w="1160" w:type="dxa"/>
+            <w:noWrap/>
+            <w:hideMark/>
+          </w:tcPr>
+          <w:p>
+            <w:pPr>
+              <w:jc w:val="right"/>
+              <w:cnfStyle w:val="000000000000" w:firstRow="0" w:lastRow="0" w:firstColumn="0" w:lastColumn="0" w:oddVBand="0" w:evenVBand="0" w:oddHBand="0" w:evenHBand="0" w:firstRowFirstColumn="0" w:firstRowLastColumn="0" w:lastRowFirstColumn="0" w:lastRowLastColumn="0"/>
+              <w:rPr>
+                <w:rFonts w:ascii="Calibri" w:eastAsia="Times New Roman" w:hAnsi="Calibri" w:cs="Calibri"/>
+                <w:color w:val="000000"/>
+              </w:rPr>
+            </w:pPr>
+            <w:r>
+              <w:rPr>
+                <w:rFonts w:ascii="Calibri" w:eastAsia="Times New Roman" w:hAnsi="Calibri" w:cs="Calibri"/>
+                <w:color w:val="000000"/>
+              </w:rPr>
+              <w:t>2384</w:t>
+            </w:r>
+          </w:p>
+        </w:tc>
+      </w:tr>
+      <w:tr>
+        <w:trPr>
+          <w:trHeight w:val="300"/>
+          <w:jc w:val="center"/>
+        </w:trPr>
+        <w:tc>
+          <w:tcPr>
+            <w:cnfStyle w:val="001000000000" w:firstRow="0" w:lastRow="0" w:firstColumn="1" w:lastColumn="0" w:oddVBand="0" w:evenVBand="0" w:oddHBand="0" w:evenHBand="0" w:firstRowFirstColumn="0" w:firstRowLastColumn="0" w:lastRowFirstColumn="0" w:lastRowLastColumn="0"/>
+            <w:tcW w:w="720" w:type="dxa"/>
+            <w:noWrap/>
+            <w:hideMark/>
+          </w:tcPr>
+          <w:p>
+            <w:pPr>
+              <w:jc w:val="right"/>
+              <w:rPr>
+                <w:rFonts w:ascii="Calibri" w:eastAsia="Times New Roman" w:hAnsi="Calibri" w:cs="Calibri"/>
+                <w:b w:val="0"/>
+                <w:color w:val="000000"/>
+              </w:rPr>
+            </w:pPr>
+            <w:r>
+              <w:rPr>
+                <w:rFonts w:ascii="Calibri" w:eastAsia="Times New Roman" w:hAnsi="Calibri" w:cs="Calibri"/>
+                <w:b w:val="0"/>
+                <w:color w:val="000000"/>
+              </w:rPr>
+              <w:t>15</w:t>
+            </w:r>
+          </w:p>
+        </w:tc>
+        <w:tc>
+          <w:tcPr>
+            <w:tcW w:w="732" w:type="dxa"/>
+            <w:noWrap/>
+            <w:hideMark/>
+          </w:tcPr>
+          <w:p>
+            <w:pPr>
+              <w:jc w:val="right"/>
+              <w:cnfStyle w:val="000000000000" w:firstRow="0" w:lastRow="0" w:firstColumn="0" w:lastColumn="0" w:oddVBand="0" w:evenVBand="0" w:oddHBand="0" w:evenHBand="0" w:firstRowFirstColumn="0" w:firstRowLastColumn="0" w:lastRowFirstColumn="0" w:lastRowLastColumn="0"/>
+              <w:rPr>
+                <w:rFonts w:ascii="Calibri" w:eastAsia="Times New Roman" w:hAnsi="Calibri" w:cs="Calibri"/>
+                <w:color w:val="000000"/>
+              </w:rPr>
+            </w:pPr>
+            <w:r>
+              <w:rPr>
+                <w:rFonts w:ascii="Calibri" w:eastAsia="Times New Roman" w:hAnsi="Calibri" w:cs="Calibri"/>
+                <w:color w:val="000000"/>
+              </w:rPr>
+              <w:t>55</w:t>
+            </w:r>
+          </w:p>
+        </w:tc>
+        <w:tc>
+          <w:tcPr>
+            <w:tcW w:w="1160" w:type="dxa"/>
+            <w:noWrap/>
+            <w:hideMark/>
+          </w:tcPr>
+          <w:p>
+            <w:pPr>
+              <w:jc w:val="right"/>
+              <w:cnfStyle w:val="000000000000" w:firstRow="0" w:lastRow="0" w:firstColumn="0" w:lastColumn="0" w:oddVBand="0" w:evenVBand="0" w:oddHBand="0" w:evenHBand="0" w:firstRowFirstColumn="0" w:firstRowLastColumn="0" w:lastRowFirstColumn="0" w:lastRowLastColumn="0"/>
+              <w:rPr>
+                <w:rFonts w:ascii="Calibri" w:eastAsia="Times New Roman" w:hAnsi="Calibri" w:cs="Calibri"/>
+                <w:color w:val="000000"/>
+              </w:rPr>
+            </w:pPr>
+            <w:r>
+              <w:rPr>
+                <w:rFonts w:ascii="Calibri" w:eastAsia="Times New Roman" w:hAnsi="Calibri" w:cs="Calibri"/>
+                <w:color w:val="000000"/>
+              </w:rPr>
+              <w:t>2377</w:t>
+            </w:r>
+          </w:p>
+        </w:tc>
+      </w:tr>
+      <w:tr>
+        <w:trPr>
+          <w:trHeight w:val="300"/>
+          <w:jc w:val="center"/>
+        </w:trPr>
+        <w:tc>
+          <w:tcPr>
+            <w:cnfStyle w:val="001000000000" w:firstRow="0" w:lastRow="0" w:firstColumn="1" w:lastColumn="0" w:oddVBand="0" w:evenVBand="0" w:oddHBand="0" w:evenHBand="0" w:firstRowFirstColumn="0" w:firstRowLastColumn="0" w:lastRowFirstColumn="0" w:lastRowLastColumn="0"/>
+            <w:tcW w:w="720" w:type="dxa"/>
+            <w:noWrap/>
+            <w:hideMark/>
+          </w:tcPr>
+          <w:p>
+            <w:pPr>
+              <w:jc w:val="right"/>
+              <w:rPr>
+                <w:rFonts w:ascii="Calibri" w:eastAsia="Times New Roman" w:hAnsi="Calibri" w:cs="Calibri"/>
+                <w:b w:val="0"/>
+                <w:color w:val="000000"/>
+              </w:rPr>
+            </w:pPr>
+            <w:r>
+              <w:rPr>
+                <w:rFonts w:ascii="Calibri" w:eastAsia="Times New Roman" w:hAnsi="Calibri" w:cs="Calibri"/>
+                <w:b w:val="0"/>
+                <w:color w:val="000000"/>
+              </w:rPr>
+              <w:t>5</w:t>
+            </w:r>
+          </w:p>
+        </w:tc>
+        <w:tc>
+          <w:tcPr>
+            <w:tcW w:w="732" w:type="dxa"/>
+            <w:noWrap/>
+            <w:hideMark/>
+          </w:tcPr>
+          <w:p>
+            <w:pPr>
+              <w:jc w:val="right"/>
+              <w:cnfStyle w:val="000000000000" w:firstRow="0" w:lastRow="0" w:firstColumn="0" w:lastColumn="0" w:oddVBand="0" w:evenVBand="0" w:oddHBand="0" w:evenHBand="0" w:firstRowFirstColumn="0" w:firstRowLastColumn="0" w:lastRowFirstColumn="0" w:lastRowLastColumn="0"/>
+              <w:rPr>
+                <w:rFonts w:ascii="Calibri" w:eastAsia="Times New Roman" w:hAnsi="Calibri" w:cs="Calibri"/>
+                <w:color w:val="000000"/>
+              </w:rPr>
+            </w:pPr>
+            <w:r>
+              <w:rPr>
+                <w:rFonts w:ascii="Calibri" w:eastAsia="Times New Roman" w:hAnsi="Calibri" w:cs="Calibri"/>
+                <w:color w:val="000000"/>
+              </w:rPr>
+              <w:t>90</w:t>
+            </w:r>
+          </w:p>
+        </w:tc>
+        <w:tc>
+          <w:tcPr>
+            <w:tcW w:w="1160" w:type="dxa"/>
+            <w:noWrap/>
+            <w:hideMark/>
+          </w:tcPr>
+          <w:p>
+            <w:pPr>
+              <w:jc w:val="right"/>
+              <w:cnfStyle w:val="000000000000" w:firstRow="0" w:lastRow="0" w:firstColumn="0" w:lastColumn="0" w:oddVBand="0" w:evenVBand="0" w:oddHBand="0" w:evenHBand="0" w:firstRowFirstColumn="0" w:firstRowLastColumn="0" w:lastRowFirstColumn="0" w:lastRowLastColumn="0"/>
+              <w:rPr>
+                <w:rFonts w:ascii="Calibri" w:eastAsia="Times New Roman" w:hAnsi="Calibri" w:cs="Calibri"/>
+                <w:color w:val="000000"/>
+              </w:rPr>
+            </w:pPr>
+            <w:r>
+              <w:rPr>
+                <w:rFonts w:ascii="Calibri" w:eastAsia="Times New Roman" w:hAnsi="Calibri" w:cs="Calibri"/>
+                <w:color w:val="000000"/>
+              </w:rPr>
+              <w:t>2350.5</w:t>
+            </w:r>
+          </w:p>
+        </w:tc>
+      </w:tr>
+      <w:tr>
+        <w:trPr>
+          <w:trHeight w:val="300"/>
+          <w:jc w:val="center"/>
+        </w:trPr>
+        <w:tc>
+          <w:tcPr>
+            <w:cnfStyle w:val="001000000000" w:firstRow="0" w:lastRow="0" w:firstColumn="1" w:lastColumn="0" w:oddVBand="0" w:evenVBand="0" w:oddHBand="0" w:evenHBand="0" w:firstRowFirstColumn="0" w:firstRowLastColumn="0" w:lastRowFirstColumn="0" w:lastRowLastColumn="0"/>
+            <w:tcW w:w="720" w:type="dxa"/>
+            <w:noWrap/>
+            <w:hideMark/>
+          </w:tcPr>
+          <w:p>
+            <w:pPr>
+              <w:jc w:val="right"/>
+              <w:rPr>
+                <w:rFonts w:ascii="Calibri" w:eastAsia="Times New Roman" w:hAnsi="Calibri" w:cs="Calibri"/>
+                <w:b w:val="0"/>
+                <w:color w:val="000000"/>
+              </w:rPr>
+            </w:pPr>
+            <w:r>
+              <w:rPr>
+                <w:rFonts w:ascii="Calibri" w:eastAsia="Times New Roman" w:hAnsi="Calibri" w:cs="Calibri"/>
+                <w:b w:val="0"/>
+                <w:color w:val="000000"/>
+              </w:rPr>
+              <w:t>90</w:t>
+            </w:r>
+          </w:p>
+        </w:tc>
+        <w:tc>
+          <w:tcPr>
+            <w:tcW w:w="732" w:type="dxa"/>
+            <w:noWrap/>
+            <w:hideMark/>
+          </w:tcPr>
+          <w:p>
+            <w:pPr>
+              <w:jc w:val="right"/>
+              <w:cnfStyle w:val="000000000000" w:firstRow="0" w:lastRow="0" w:firstColumn="0" w:lastColumn="0" w:oddVBand="0" w:evenVBand="0" w:oddHBand="0" w:evenHBand="0" w:firstRowFirstColumn="0" w:firstRowLastColumn="0" w:lastRowFirstColumn="0" w:lastRowLastColumn="0"/>
+              <w:rPr>
+                <w:rFonts w:ascii="Calibri" w:eastAsia="Times New Roman" w:hAnsi="Calibri" w:cs="Calibri"/>
+                <w:color w:val="000000"/>
+              </w:rPr>
+            </w:pPr>
+            <w:r>
+              <w:rPr>
+                <w:rFonts w:ascii="Calibri" w:eastAsia="Times New Roman" w:hAnsi="Calibri" w:cs="Calibri"/>
+                <w:color w:val="000000"/>
+              </w:rPr>
+              <w:t>60</w:t>
+            </w:r>
+          </w:p>
+        </w:tc>
+        <w:tc>
+          <w:tcPr>
+            <w:tcW w:w="1160" w:type="dxa"/>
+            <w:noWrap/>
+            <w:hideMark/>
+          </w:tcPr>
+          <w:p>
+            <w:pPr>
+              <w:jc w:val="right"/>
+              <w:cnfStyle w:val="000000000000" w:firstRow="0" w:lastRow="0" w:firstColumn="0" w:lastColumn="0" w:oddVBand="0" w:evenVBand="0" w:oddHBand="0" w:evenHBand="0" w:firstRowFirstColumn="0" w:firstRowLastColumn="0" w:lastRowFirstColumn="0" w:lastRowLastColumn="0"/>
+              <w:rPr>
+                <w:rFonts w:ascii="Calibri" w:eastAsia="Times New Roman" w:hAnsi="Calibri" w:cs="Calibri"/>
+                <w:color w:val="000000"/>
+              </w:rPr>
+            </w:pPr>
+            <w:r>
+              <w:rPr>
+                <w:rFonts w:ascii="Calibri" w:eastAsia="Times New Roman" w:hAnsi="Calibri" w:cs="Calibri"/>
+                <w:color w:val="000000"/>
+              </w:rPr>
+              <w:t>2325</w:t>
+            </w:r>
+          </w:p>
+        </w:tc>
+      </w:tr>
+      <w:tr>
+        <w:trPr>
+          <w:trHeight w:val="300"/>
+          <w:jc w:val="center"/>
+        </w:trPr>
+        <w:tc>
+          <w:tcPr>
+            <w:cnfStyle w:val="001000000000" w:firstRow="0" w:lastRow="0" w:firstColumn="1" w:lastColumn="0" w:oddVBand="0" w:evenVBand="0" w:oddHBand="0" w:evenHBand="0" w:firstRowFirstColumn="0" w:firstRowLastColumn="0" w:lastRowFirstColumn="0" w:lastRowLastColumn="0"/>
+            <w:tcW w:w="720" w:type="dxa"/>
+            <w:noWrap/>
+            <w:hideMark/>
+          </w:tcPr>
+          <w:p>
+            <w:pPr>
+              <w:jc w:val="right"/>
+              <w:rPr>
+                <w:rFonts w:ascii="Calibri" w:eastAsia="Times New Roman" w:hAnsi="Calibri" w:cs="Calibri"/>
+                <w:b w:val="0"/>
+                <w:color w:val="000000"/>
+              </w:rPr>
+            </w:pPr>
+            <w:r>
+              <w:rPr>
+                <w:rFonts w:ascii="Calibri" w:eastAsia="Times New Roman" w:hAnsi="Calibri" w:cs="Calibri"/>
+                <w:b w:val="0"/>
+                <w:color w:val="000000"/>
+              </w:rPr>
+              <w:t>90</w:t>
+            </w:r>
+          </w:p>
+        </w:tc>
+        <w:tc>
+          <w:tcPr>
+            <w:tcW w:w="732" w:type="dxa"/>
+            <w:noWrap/>
+            <w:hideMark/>
+          </w:tcPr>
+          <w:p>
+            <w:pPr>
+              <w:jc w:val="right"/>
+              <w:cnfStyle w:val="000000000000" w:firstRow="0" w:lastRow="0" w:firstColumn="0" w:lastColumn="0" w:oddVBand="0" w:evenVBand="0" w:oddHBand="0" w:evenHBand="0" w:firstRowFirstColumn="0" w:firstRowLastColumn="0" w:lastRowFirstColumn="0" w:lastRowLastColumn="0"/>
+              <w:rPr>
+                <w:rFonts w:ascii="Calibri" w:eastAsia="Times New Roman" w:hAnsi="Calibri" w:cs="Calibri"/>
+                <w:color w:val="000000"/>
+              </w:rPr>
+            </w:pPr>
+            <w:r>
+              <w:rPr>
+                <w:rFonts w:ascii="Calibri" w:eastAsia="Times New Roman" w:hAnsi="Calibri" w:cs="Calibri"/>
+                <w:color w:val="000000"/>
+              </w:rPr>
+              <w:t>65</w:t>
+            </w:r>
+          </w:p>
+        </w:tc>
+        <w:tc>
+          <w:tcPr>
+            <w:tcW w:w="1160" w:type="dxa"/>
+            <w:noWrap/>
+            <w:hideMark/>
+          </w:tcPr>
+          <w:p>
+            <w:pPr>
+              <w:jc w:val="right"/>
+              <w:cnfStyle w:val="000000000000" w:firstRow="0" w:lastRow="0" w:firstColumn="0" w:lastColumn="0" w:oddVBand="0" w:evenVBand="0" w:oddHBand="0" w:evenHBand="0" w:firstRowFirstColumn="0" w:firstRowLastColumn="0" w:lastRowFirstColumn="0" w:lastRowLastColumn="0"/>
+              <w:rPr>
+                <w:rFonts w:ascii="Calibri" w:eastAsia="Times New Roman" w:hAnsi="Calibri" w:cs="Calibri"/>
+                <w:color w:val="000000"/>
+              </w:rPr>
+            </w:pPr>
+            <w:r>
+              <w:rPr>
+                <w:rFonts w:ascii="Calibri" w:eastAsia="Times New Roman" w:hAnsi="Calibri" w:cs="Calibri"/>
+                <w:color w:val="000000"/>
+              </w:rPr>
+              <w:t>2313.5</w:t>
+            </w:r>
+          </w:p>
+        </w:tc>
+      </w:tr>
+      <w:tr>
+        <w:trPr>
+          <w:trHeight w:val="300"/>
+          <w:jc w:val="center"/>
+        </w:trPr>
+        <w:tc>
+          <w:tcPr>
+            <w:cnfStyle w:val="001000000000" w:firstRow="0" w:lastRow="0" w:firstColumn="1" w:lastColumn="0" w:oddVBand="0" w:evenVBand="0" w:oddHBand="0" w:evenHBand="0" w:firstRowFirstColumn="0" w:firstRowLastColumn="0" w:lastRowFirstColumn="0" w:lastRowLastColumn="0"/>
+            <w:tcW w:w="720" w:type="dxa"/>
+            <w:noWrap/>
+            <w:hideMark/>
+          </w:tcPr>
+          <w:p>
+            <w:pPr>
+              <w:jc w:val="right"/>
+              <w:rPr>
+                <w:rFonts w:ascii="Calibri" w:eastAsia="Times New Roman" w:hAnsi="Calibri" w:cs="Calibri"/>
+                <w:b w:val="0"/>
+                <w:color w:val="000000"/>
+              </w:rPr>
+            </w:pPr>
+            <w:r>
+              <w:rPr>
+                <w:rFonts w:ascii="Calibri" w:eastAsia="Times New Roman" w:hAnsi="Calibri" w:cs="Calibri"/>
+                <w:b w:val="0"/>
+                <w:color w:val="000000"/>
+              </w:rPr>
+              <w:t>30</w:t>
+            </w:r>
+          </w:p>
+        </w:tc>
+        <w:tc>
+          <w:tcPr>
+            <w:tcW w:w="732" w:type="dxa"/>
+            <w:noWrap/>
+            <w:hideMark/>
+          </w:tcPr>
+          <w:p>
+            <w:pPr>
+              <w:jc w:val="right"/>
+              <w:cnfStyle w:val="000000000000" w:firstRow="0" w:lastRow="0" w:firstColumn="0" w:lastColumn="0" w:oddVBand="0" w:evenVBand="0" w:oddHBand="0" w:evenHBand="0" w:firstRowFirstColumn="0" w:firstRowLastColumn="0" w:lastRowFirstColumn="0" w:lastRowLastColumn="0"/>
+              <w:rPr>
+                <w:rFonts w:ascii="Calibri" w:eastAsia="Times New Roman" w:hAnsi="Calibri" w:cs="Calibri"/>
+                <w:color w:val="000000"/>
+              </w:rPr>
+            </w:pPr>
+            <w:r>
+              <w:rPr>
+                <w:rFonts w:ascii="Calibri" w:eastAsia="Times New Roman" w:hAnsi="Calibri" w:cs="Calibri"/>
+                <w:color w:val="000000"/>
+              </w:rPr>
+              <w:t>30</w:t>
+            </w:r>
+          </w:p>
+        </w:tc>
+        <w:tc>
+          <w:tcPr>
+            <w:tcW w:w="1160" w:type="dxa"/>
+            <w:noWrap/>
+            <w:hideMark/>
+          </w:tcPr>
+          <w:p>
+            <w:pPr>
+              <w:jc w:val="right"/>
+              <w:cnfStyle w:val="000000000000" w:firstRow="0" w:lastRow="0" w:firstColumn="0" w:lastColumn="0" w:oddVBand="0" w:evenVBand="0" w:oddHBand="0" w:evenHBand="0" w:firstRowFirstColumn="0" w:firstRowLastColumn="0" w:lastRowFirstColumn="0" w:lastRowLastColumn="0"/>
+              <w:rPr>
+                <w:rFonts w:ascii="Calibri" w:eastAsia="Times New Roman" w:hAnsi="Calibri" w:cs="Calibri"/>
+                <w:color w:val="000000"/>
+              </w:rPr>
+            </w:pPr>
+            <w:r>
+              <w:rPr>
+                <w:rFonts w:ascii="Calibri" w:eastAsia="Times New Roman" w:hAnsi="Calibri" w:cs="Calibri"/>
+                <w:color w:val="000000"/>
+              </w:rPr>
+              <w:t>2304</w:t>
+            </w:r>
+          </w:p>
+        </w:tc>
+      </w:tr>
+      <w:tr>
+        <w:trPr>
+          <w:trHeight w:val="300"/>
+          <w:jc w:val="center"/>
+        </w:trPr>
+        <w:tc>
+          <w:tcPr>
+            <w:cnfStyle w:val="001000000000" w:firstRow="0" w:lastRow="0" w:firstColumn="1" w:lastColumn="0" w:oddVBand="0" w:evenVBand="0" w:oddHBand="0" w:evenHBand="0" w:firstRowFirstColumn="0" w:firstRowLastColumn="0" w:lastRowFirstColumn="0" w:lastRowLastColumn="0"/>
+            <w:tcW w:w="720" w:type="dxa"/>
+            <w:noWrap/>
+            <w:hideMark/>
+          </w:tcPr>
+          <w:p>
+            <w:pPr>
+              <w:jc w:val="right"/>
+              <w:rPr>
+                <w:rFonts w:ascii="Calibri" w:eastAsia="Times New Roman" w:hAnsi="Calibri" w:cs="Calibri"/>
+                <w:b w:val="0"/>
+                <w:color w:val="000000"/>
+              </w:rPr>
+            </w:pPr>
+            <w:r>
+              <w:rPr>
+                <w:rFonts w:ascii="Calibri" w:eastAsia="Times New Roman" w:hAnsi="Calibri" w:cs="Calibri"/>
+                <w:b w:val="0"/>
+                <w:color w:val="000000"/>
+              </w:rPr>
+              <w:t>5</w:t>
+            </w:r>
+          </w:p>
+        </w:tc>
+        <w:tc>
+          <w:tcPr>
+            <w:tcW w:w="732" w:type="dxa"/>
+            <w:noWrap/>
+            <w:hideMark/>
+          </w:tcPr>
+          <w:p>
+            <w:pPr>
+              <w:jc w:val="right"/>
+              <w:cnfStyle w:val="000000000000" w:firstRow="0" w:lastRow="0" w:firstColumn="0" w:lastColumn="0" w:oddVBand="0" w:evenVBand="0" w:oddHBand="0" w:evenHBand="0" w:firstRowFirstColumn="0" w:firstRowLastColumn="0" w:lastRowFirstColumn="0" w:lastRowLastColumn="0"/>
+              <w:rPr>
+                <w:rFonts w:ascii="Calibri" w:eastAsia="Times New Roman" w:hAnsi="Calibri" w:cs="Calibri"/>
+                <w:color w:val="000000"/>
+              </w:rPr>
+            </w:pPr>
+            <w:r>
+              <w:rPr>
+                <w:rFonts w:ascii="Calibri" w:eastAsia="Times New Roman" w:hAnsi="Calibri" w:cs="Calibri"/>
+                <w:color w:val="000000"/>
+              </w:rPr>
+              <w:t>10</w:t>
+            </w:r>
+          </w:p>
+        </w:tc>
+        <w:tc>
+          <w:tcPr>
+            <w:tcW w:w="1160" w:type="dxa"/>
+            <w:noWrap/>
+            <w:hideMark/>
+          </w:tcPr>
+          <w:p>
+            <w:pPr>
+              <w:jc w:val="right"/>
+              <w:cnfStyle w:val="000000000000" w:firstRow="0" w:lastRow="0" w:firstColumn="0" w:lastColumn="0" w:oddVBand="0" w:evenVBand="0" w:oddHBand="0" w:evenHBand="0" w:firstRowFirstColumn="0" w:firstRowLastColumn="0" w:lastRowFirstColumn="0" w:lastRowLastColumn="0"/>
+              <w:rPr>
+                <w:rFonts w:ascii="Calibri" w:eastAsia="Times New Roman" w:hAnsi="Calibri" w:cs="Calibri"/>
+                <w:color w:val="000000"/>
+              </w:rPr>
+            </w:pPr>
+            <w:r>
+              <w:rPr>
+                <w:rFonts w:ascii="Calibri" w:eastAsia="Times New Roman" w:hAnsi="Calibri" w:cs="Calibri"/>
+                <w:color w:val="000000"/>
+              </w:rPr>
+              <w:t>2302.5</w:t>
+            </w:r>
+          </w:p>
+        </w:tc>
+      </w:tr>
+    </w:tbl>
     <w:p>
       <w:pPr>
         <w:rPr>
@@ -978,6 +1972,141 @@
         <w:rPr>
           <w:rStyle w:val="Emphasis"/>
           <w:rFonts w:ascii="Arial" w:hAnsi="Arial" w:cs="Arial"/>
+          <w:i w:val="0"/>
+          <w:color w:val="4F4F4F"/>
+          <w:sz w:val="23"/>
+          <w:szCs w:val="23"/>
+          <w:bdr w:val="none" w:sz="0" w:space="0" w:color="auto" w:frame="1"/>
+          <w:shd w:val="clear" w:color="auto" w:fill="FFFFFF"/>
+        </w:rPr>
+      </w:pPr>
+      <w:r>
+        <w:rPr>
+          <w:rStyle w:val="Emphasis"/>
+          <w:rFonts w:ascii="Arial" w:hAnsi="Arial" w:cs="Arial"/>
+          <w:i w:val="0"/>
+          <w:color w:val="4F4F4F"/>
+          <w:sz w:val="23"/>
+          <w:szCs w:val="23"/>
+          <w:bdr w:val="none" w:sz="0" w:space="0" w:color="auto" w:frame="1"/>
+          <w:shd w:val="clear" w:color="auto" w:fill="FFFFFF"/>
+        </w:rPr>
+        <w:t xml:space="preserve">The best solution I found is for </w:t>
+      </w:r>
+      <w:proofErr w:type="gramStart"/>
+      <w:r>
+        <w:rPr>
+          <w:rStyle w:val="Emphasis"/>
+          <w:rFonts w:ascii="Arial" w:hAnsi="Arial" w:cs="Arial"/>
+          <w:i w:val="0"/>
+          <w:color w:val="4F4F4F"/>
+          <w:sz w:val="23"/>
+          <w:szCs w:val="23"/>
+          <w:bdr w:val="none" w:sz="0" w:space="0" w:color="auto" w:frame="1"/>
+          <w:shd w:val="clear" w:color="auto" w:fill="FFFFFF"/>
+        </w:rPr>
+        <w:t>alpha :</w:t>
+      </w:r>
+      <w:proofErr w:type="gramEnd"/>
+      <w:r>
+        <w:rPr>
+          <w:rStyle w:val="Emphasis"/>
+          <w:rFonts w:ascii="Arial" w:hAnsi="Arial" w:cs="Arial"/>
+          <w:i w:val="0"/>
+          <w:color w:val="4F4F4F"/>
+          <w:sz w:val="23"/>
+          <w:szCs w:val="23"/>
+          <w:bdr w:val="none" w:sz="0" w:space="0" w:color="auto" w:frame="1"/>
+          <w:shd w:val="clear" w:color="auto" w:fill="FFFFFF"/>
+        </w:rPr>
+        <w:t xml:space="preserve"> 0.</w:t>
+      </w:r>
+      <w:r>
+        <w:rPr>
+          <w:rStyle w:val="Emphasis"/>
+          <w:rFonts w:ascii="Arial" w:hAnsi="Arial" w:cs="Arial"/>
+          <w:i w:val="0"/>
+          <w:color w:val="4F4F4F"/>
+          <w:sz w:val="23"/>
+          <w:szCs w:val="23"/>
+          <w:bdr w:val="none" w:sz="0" w:space="0" w:color="auto" w:frame="1"/>
+          <w:shd w:val="clear" w:color="auto" w:fill="FFFFFF"/>
+        </w:rPr>
+        <w:t>45</w:t>
+      </w:r>
+      <w:r>
+        <w:rPr>
+          <w:rStyle w:val="Emphasis"/>
+          <w:rFonts w:ascii="Arial" w:hAnsi="Arial" w:cs="Arial"/>
+          <w:i w:val="0"/>
+          <w:color w:val="4F4F4F"/>
+          <w:sz w:val="23"/>
+          <w:szCs w:val="23"/>
+          <w:bdr w:val="none" w:sz="0" w:space="0" w:color="auto" w:frame="1"/>
+          <w:shd w:val="clear" w:color="auto" w:fill="FFFFFF"/>
+        </w:rPr>
+        <w:t xml:space="preserve"> and gamma: 0.</w:t>
+      </w:r>
+      <w:r>
+        <w:rPr>
+          <w:rStyle w:val="Emphasis"/>
+          <w:rFonts w:ascii="Arial" w:hAnsi="Arial" w:cs="Arial"/>
+          <w:i w:val="0"/>
+          <w:color w:val="4F4F4F"/>
+          <w:sz w:val="23"/>
+          <w:szCs w:val="23"/>
+          <w:bdr w:val="none" w:sz="0" w:space="0" w:color="auto" w:frame="1"/>
+          <w:shd w:val="clear" w:color="auto" w:fill="FFFFFF"/>
+        </w:rPr>
+        <w:t>50</w:t>
+      </w:r>
+    </w:p>
+    <w:p>
+      <w:pPr>
+        <w:rPr>
+          <w:rStyle w:val="Emphasis"/>
+          <w:rFonts w:ascii="Arial" w:hAnsi="Arial" w:cs="Arial"/>
+          <w:i w:val="0"/>
+          <w:color w:val="4F4F4F"/>
+          <w:sz w:val="23"/>
+          <w:szCs w:val="23"/>
+          <w:bdr w:val="none" w:sz="0" w:space="0" w:color="auto" w:frame="1"/>
+          <w:shd w:val="clear" w:color="auto" w:fill="FFFFFF"/>
+        </w:rPr>
+      </w:pPr>
+      <w:r>
+        <w:rPr>
+          <w:rStyle w:val="Emphasis"/>
+          <w:rFonts w:ascii="Arial" w:hAnsi="Arial" w:cs="Arial"/>
+          <w:i w:val="0"/>
+          <w:color w:val="4F4F4F"/>
+          <w:sz w:val="23"/>
+          <w:szCs w:val="23"/>
+          <w:bdr w:val="none" w:sz="0" w:space="0" w:color="auto" w:frame="1"/>
+          <w:shd w:val="clear" w:color="auto" w:fill="FFFFFF"/>
+        </w:rPr>
+        <w:t>With that configuration, I reached destination more than 99% of the time.</w:t>
+      </w:r>
+    </w:p>
+    <w:p>
+      <w:pPr>
+        <w:rPr>
+          <w:rStyle w:val="Emphasis"/>
+          <w:rFonts w:ascii="Arial" w:hAnsi="Arial" w:cs="Arial"/>
+          <w:i w:val="0"/>
+          <w:color w:val="4F4F4F"/>
+          <w:sz w:val="23"/>
+          <w:szCs w:val="23"/>
+          <w:bdr w:val="none" w:sz="0" w:space="0" w:color="auto" w:frame="1"/>
+          <w:shd w:val="clear" w:color="auto" w:fill="FFFFFF"/>
+        </w:rPr>
+      </w:pPr>
+    </w:p>
+    <w:p>
+      <w:pPr>
+        <w:rPr>
+          <w:rStyle w:val="Emphasis"/>
+          <w:rFonts w:ascii="Arial" w:hAnsi="Arial" w:cs="Arial"/>
           <w:color w:val="4F4F4F"/>
           <w:sz w:val="23"/>
           <w:szCs w:val="23"/>
@@ -1026,6 +2155,963 @@
     <w:p>
       <w:pPr>
         <w:rPr>
+          <w:rStyle w:val="Emphasis"/>
+          <w:rFonts w:ascii="Arial" w:hAnsi="Arial" w:cs="Arial"/>
+          <w:i w:val="0"/>
+          <w:color w:val="4F4F4F"/>
+          <w:sz w:val="23"/>
+          <w:szCs w:val="23"/>
+          <w:bdr w:val="none" w:sz="0" w:space="0" w:color="auto" w:frame="1"/>
+          <w:shd w:val="clear" w:color="auto" w:fill="FFFFFF"/>
+        </w:rPr>
+      </w:pPr>
+      <w:r>
+        <w:rPr>
+          <w:rStyle w:val="Emphasis"/>
+          <w:rFonts w:ascii="Arial" w:hAnsi="Arial" w:cs="Arial"/>
+          <w:i w:val="0"/>
+          <w:color w:val="4F4F4F"/>
+          <w:sz w:val="23"/>
+          <w:szCs w:val="23"/>
+          <w:bdr w:val="none" w:sz="0" w:space="0" w:color="auto" w:frame="1"/>
+          <w:shd w:val="clear" w:color="auto" w:fill="FFFFFF"/>
+        </w:rPr>
+        <w:t xml:space="preserve">An optimal policy can be defined as the policy which </w:t>
+      </w:r>
+      <w:r>
+        <w:rPr>
+          <w:rStyle w:val="Emphasis"/>
+          <w:rFonts w:ascii="Arial" w:hAnsi="Arial" w:cs="Arial"/>
+          <w:i w:val="0"/>
+          <w:color w:val="4F4F4F"/>
+          <w:sz w:val="23"/>
+          <w:szCs w:val="23"/>
+          <w:bdr w:val="none" w:sz="0" w:space="0" w:color="auto" w:frame="1"/>
+          <w:shd w:val="clear" w:color="auto" w:fill="FFFFFF"/>
+        </w:rPr>
+        <w:t xml:space="preserve">brings the </w:t>
+      </w:r>
+      <w:proofErr w:type="spellStart"/>
+      <w:r>
+        <w:rPr>
+          <w:rStyle w:val="Emphasis"/>
+          <w:rFonts w:ascii="Arial" w:hAnsi="Arial" w:cs="Arial"/>
+          <w:i w:val="0"/>
+          <w:color w:val="4F4F4F"/>
+          <w:sz w:val="23"/>
+          <w:szCs w:val="23"/>
+          <w:bdr w:val="none" w:sz="0" w:space="0" w:color="auto" w:frame="1"/>
+          <w:shd w:val="clear" w:color="auto" w:fill="FFFFFF"/>
+        </w:rPr>
+        <w:t>smartcab</w:t>
+      </w:r>
+      <w:proofErr w:type="spellEnd"/>
+      <w:r>
+        <w:rPr>
+          <w:rStyle w:val="Emphasis"/>
+          <w:rFonts w:ascii="Arial" w:hAnsi="Arial" w:cs="Arial"/>
+          <w:i w:val="0"/>
+          <w:color w:val="4F4F4F"/>
+          <w:sz w:val="23"/>
+          <w:szCs w:val="23"/>
+          <w:bdr w:val="none" w:sz="0" w:space="0" w:color="auto" w:frame="1"/>
+          <w:shd w:val="clear" w:color="auto" w:fill="FFFFFF"/>
+        </w:rPr>
+        <w:t xml:space="preserve"> in the less moves as possible and by respecting traffic rules.</w:t>
+      </w:r>
+      <w:r>
+        <w:rPr>
+          <w:rStyle w:val="Emphasis"/>
+          <w:rFonts w:ascii="Arial" w:hAnsi="Arial" w:cs="Arial"/>
+          <w:i w:val="0"/>
+          <w:color w:val="4F4F4F"/>
+          <w:sz w:val="23"/>
+          <w:szCs w:val="23"/>
+          <w:bdr w:val="none" w:sz="0" w:space="0" w:color="auto" w:frame="1"/>
+          <w:shd w:val="clear" w:color="auto" w:fill="FFFFFF"/>
+        </w:rPr>
+        <w:t xml:space="preserve"> As explained in the question above, my agent maximizes the success rate (reaching destination</w:t>
+      </w:r>
+      <w:r>
+        <w:rPr>
+          <w:rStyle w:val="Emphasis"/>
+          <w:rFonts w:ascii="Arial" w:hAnsi="Arial" w:cs="Arial"/>
+          <w:i w:val="0"/>
+          <w:color w:val="4F4F4F"/>
+          <w:sz w:val="23"/>
+          <w:szCs w:val="23"/>
+          <w:bdr w:val="none" w:sz="0" w:space="0" w:color="auto" w:frame="1"/>
+          <w:shd w:val="clear" w:color="auto" w:fill="FFFFFF"/>
+        </w:rPr>
+        <w:t>)</w:t>
+      </w:r>
+      <w:r>
+        <w:rPr>
+          <w:rStyle w:val="Emphasis"/>
+          <w:rFonts w:ascii="Arial" w:hAnsi="Arial" w:cs="Arial"/>
+          <w:i w:val="0"/>
+          <w:color w:val="4F4F4F"/>
+          <w:sz w:val="23"/>
+          <w:szCs w:val="23"/>
+          <w:bdr w:val="none" w:sz="0" w:space="0" w:color="auto" w:frame="1"/>
+          <w:shd w:val="clear" w:color="auto" w:fill="FFFFFF"/>
+        </w:rPr>
+        <w:t xml:space="preserve"> </w:t>
+      </w:r>
+      <w:r>
+        <w:rPr>
+          <w:rStyle w:val="Emphasis"/>
+          <w:rFonts w:ascii="Arial" w:hAnsi="Arial" w:cs="Arial"/>
+          <w:i w:val="0"/>
+          <w:color w:val="4F4F4F"/>
+          <w:sz w:val="23"/>
+          <w:szCs w:val="23"/>
+          <w:bdr w:val="none" w:sz="0" w:space="0" w:color="auto" w:frame="1"/>
+          <w:shd w:val="clear" w:color="auto" w:fill="FFFFFF"/>
+        </w:rPr>
+        <w:t>and</w:t>
+      </w:r>
+      <w:r>
+        <w:rPr>
+          <w:rStyle w:val="Emphasis"/>
+          <w:rFonts w:ascii="Arial" w:hAnsi="Arial" w:cs="Arial"/>
+          <w:i w:val="0"/>
+          <w:color w:val="4F4F4F"/>
+          <w:sz w:val="23"/>
+          <w:szCs w:val="23"/>
+          <w:bdr w:val="none" w:sz="0" w:space="0" w:color="auto" w:frame="1"/>
+          <w:shd w:val="clear" w:color="auto" w:fill="FFFFFF"/>
+        </w:rPr>
+        <w:t xml:space="preserve"> maximize the reward. The reward itself is the sum of the penalties and positive rewards which incurs during the travel.</w:t>
+      </w:r>
+    </w:p>
+    <w:p>
+      <w:pPr>
+        <w:rPr>
+          <w:rStyle w:val="Emphasis"/>
+          <w:rFonts w:ascii="Arial" w:hAnsi="Arial" w:cs="Arial"/>
+          <w:i w:val="0"/>
+          <w:color w:val="4F4F4F"/>
+          <w:sz w:val="23"/>
+          <w:szCs w:val="23"/>
+          <w:bdr w:val="none" w:sz="0" w:space="0" w:color="auto" w:frame="1"/>
+          <w:shd w:val="clear" w:color="auto" w:fill="FFFFFF"/>
+        </w:rPr>
+      </w:pPr>
+      <w:r>
+        <w:rPr>
+          <w:rStyle w:val="Emphasis"/>
+          <w:rFonts w:ascii="Arial" w:hAnsi="Arial" w:cs="Arial"/>
+          <w:i w:val="0"/>
+          <w:color w:val="4F4F4F"/>
+          <w:sz w:val="23"/>
+          <w:szCs w:val="23"/>
+          <w:bdr w:val="none" w:sz="0" w:space="0" w:color="auto" w:frame="1"/>
+          <w:shd w:val="clear" w:color="auto" w:fill="FFFFFF"/>
+        </w:rPr>
+        <w:lastRenderedPageBreak/>
+        <w:t xml:space="preserve">The current state of the reward (+ 2 for legal move in proper direction, -0.5 in legal move in wrong direction, -1 for illegal move, +10 for reaching destination) can create some problems. </w:t>
+      </w:r>
+      <w:r>
+        <w:rPr>
+          <w:rStyle w:val="Emphasis"/>
+          <w:rFonts w:ascii="Arial" w:hAnsi="Arial" w:cs="Arial"/>
+          <w:i w:val="0"/>
+          <w:color w:val="4F4F4F"/>
+          <w:sz w:val="23"/>
+          <w:szCs w:val="23"/>
+          <w:bdr w:val="none" w:sz="0" w:space="0" w:color="auto" w:frame="1"/>
+          <w:shd w:val="clear" w:color="auto" w:fill="FFFFFF"/>
+        </w:rPr>
+        <w:br/>
+        <w:t>Firstly, it doesn’t prohibit explicitly illegal moves. If I would have included the deadline in my state, the agent would learn that he wouldn’t get the bonus reward (+10) on expiry, and thus would be likely to cross a red traffic light. But since I did not implement deadline in the state, I did not see such behavior.</w:t>
+      </w:r>
+    </w:p>
+    <w:p>
+      <w:pPr>
+        <w:rPr>
+          <w:rStyle w:val="Emphasis"/>
+          <w:rFonts w:ascii="Arial" w:hAnsi="Arial" w:cs="Arial"/>
+          <w:i w:val="0"/>
+          <w:color w:val="4F4F4F"/>
+          <w:sz w:val="23"/>
+          <w:szCs w:val="23"/>
+          <w:bdr w:val="none" w:sz="0" w:space="0" w:color="auto" w:frame="1"/>
+          <w:shd w:val="clear" w:color="auto" w:fill="FFFFFF"/>
+        </w:rPr>
+      </w:pPr>
+      <w:r>
+        <w:rPr>
+          <w:noProof/>
+        </w:rPr>
+        <w:pict>
+          <v:shapetype id="_x0000_t75" coordsize="21600,21600" o:spt="75" o:preferrelative="t" path="m@4@5l@4@11@9@11@9@5xe" filled="f" stroked="f">
+            <v:stroke joinstyle="miter"/>
+            <v:formulas>
+              <v:f eqn="if lineDrawn pixelLineWidth 0"/>
+              <v:f eqn="sum @0 1 0"/>
+              <v:f eqn="sum 0 0 @1"/>
+              <v:f eqn="prod @2 1 2"/>
+              <v:f eqn="prod @3 21600 pixelWidth"/>
+              <v:f eqn="prod @3 21600 pixelHeight"/>
+              <v:f eqn="sum @0 0 1"/>
+              <v:f eqn="prod @6 1 2"/>
+              <v:f eqn="prod @7 21600 pixelWidth"/>
+              <v:f eqn="sum @8 21600 0"/>
+              <v:f eqn="prod @7 21600 pixelHeight"/>
+              <v:f eqn="sum @10 21600 0"/>
+            </v:formulas>
+            <v:path o:extrusionok="f" gradientshapeok="t" o:connecttype="rect"/>
+            <o:lock v:ext="edit" aspectratio="t"/>
+          </v:shapetype>
+          <v:shape id="_x0000_s1026" type="#_x0000_t75" style="position:absolute;margin-left:287.25pt;margin-top:61.7pt;width:33pt;height:33pt;z-index:251659264;mso-position-horizontal-relative:text;mso-position-vertical-relative:text;mso-width-relative:page;mso-height-relative:page">
+            <v:imagedata r:id="rId7" o:title="car-red"/>
+          </v:shape>
+        </w:pict>
+      </w:r>
+      <w:r>
+        <w:rPr>
+          <w:rStyle w:val="Emphasis"/>
+          <w:rFonts w:ascii="Arial" w:hAnsi="Arial" w:cs="Arial"/>
+          <w:i w:val="0"/>
+          <w:color w:val="4F4F4F"/>
+          <w:sz w:val="23"/>
+          <w:szCs w:val="23"/>
+          <w:bdr w:val="none" w:sz="0" w:space="0" w:color="auto" w:frame="1"/>
+          <w:shd w:val="clear" w:color="auto" w:fill="FFFFFF"/>
+        </w:rPr>
+        <w:t xml:space="preserve">Another issue, is the low penalty for </w:t>
+      </w:r>
+      <w:r>
+        <w:rPr>
+          <w:rStyle w:val="Emphasis"/>
+          <w:rFonts w:ascii="Arial" w:hAnsi="Arial" w:cs="Arial"/>
+          <w:i w:val="0"/>
+          <w:color w:val="4F4F4F"/>
+          <w:sz w:val="23"/>
+          <w:szCs w:val="23"/>
+          <w:bdr w:val="none" w:sz="0" w:space="0" w:color="auto" w:frame="1"/>
+          <w:shd w:val="clear" w:color="auto" w:fill="FFFFFF"/>
+        </w:rPr>
+        <w:t>non-proper</w:t>
+      </w:r>
+      <w:r>
+        <w:rPr>
+          <w:rStyle w:val="Emphasis"/>
+          <w:rFonts w:ascii="Arial" w:hAnsi="Arial" w:cs="Arial"/>
+          <w:i w:val="0"/>
+          <w:color w:val="4F4F4F"/>
+          <w:sz w:val="23"/>
+          <w:szCs w:val="23"/>
+          <w:bdr w:val="none" w:sz="0" w:space="0" w:color="auto" w:frame="1"/>
+          <w:shd w:val="clear" w:color="auto" w:fill="FFFFFF"/>
+        </w:rPr>
+        <w:t xml:space="preserve"> moves </w:t>
+      </w:r>
+      <w:r>
+        <w:rPr>
+          <w:rStyle w:val="Emphasis"/>
+          <w:rFonts w:ascii="Arial" w:hAnsi="Arial" w:cs="Arial"/>
+          <w:i w:val="0"/>
+          <w:color w:val="4F4F4F"/>
+          <w:sz w:val="23"/>
+          <w:szCs w:val="23"/>
+          <w:bdr w:val="none" w:sz="0" w:space="0" w:color="auto" w:frame="1"/>
+          <w:shd w:val="clear" w:color="auto" w:fill="FFFFFF"/>
+        </w:rPr>
+        <w:t>(moves</w:t>
+      </w:r>
+      <w:r>
+        <w:rPr>
+          <w:rStyle w:val="Emphasis"/>
+          <w:rFonts w:ascii="Arial" w:hAnsi="Arial" w:cs="Arial"/>
+          <w:i w:val="0"/>
+          <w:color w:val="4F4F4F"/>
+          <w:sz w:val="23"/>
+          <w:szCs w:val="23"/>
+          <w:bdr w:val="none" w:sz="0" w:space="0" w:color="auto" w:frame="1"/>
+          <w:shd w:val="clear" w:color="auto" w:fill="FFFFFF"/>
+        </w:rPr>
+        <w:t xml:space="preserve"> which are not toward the target). The current penalty is -0.5 while the proper move bonus is +2.0. This can lead to situation where circling can be beneficial for the agent but not respectful toward the optimal policy.</w:t>
+      </w:r>
+      <w:r>
+        <w:rPr>
+          <w:rStyle w:val="Emphasis"/>
+          <w:rFonts w:ascii="Arial" w:hAnsi="Arial" w:cs="Arial"/>
+          <w:i w:val="0"/>
+          <w:color w:val="4F4F4F"/>
+          <w:sz w:val="23"/>
+          <w:szCs w:val="23"/>
+          <w:bdr w:val="none" w:sz="0" w:space="0" w:color="auto" w:frame="1"/>
+          <w:shd w:val="clear" w:color="auto" w:fill="FFFFFF"/>
+        </w:rPr>
+        <w:t xml:space="preserve"> </w:t>
+      </w:r>
+    </w:p>
+    <w:p>
+      <w:pPr>
+        <w:jc w:val="center"/>
+        <w:rPr>
+          <w:rStyle w:val="Emphasis"/>
+          <w:rFonts w:ascii="Arial" w:hAnsi="Arial" w:cs="Arial"/>
+          <w:i w:val="0"/>
+          <w:color w:val="4F4F4F"/>
+          <w:sz w:val="23"/>
+          <w:szCs w:val="23"/>
+          <w:bdr w:val="none" w:sz="0" w:space="0" w:color="auto" w:frame="1"/>
+          <w:shd w:val="clear" w:color="auto" w:fill="FFFFFF"/>
+        </w:rPr>
+      </w:pPr>
+      <w:r>
+        <w:rPr>
+          <w:noProof/>
+        </w:rPr>
+        <mc:AlternateContent>
+          <mc:Choice Requires="wps">
+            <w:drawing>
+              <wp:anchor distT="0" distB="0" distL="114300" distR="114300" simplePos="0" relativeHeight="251668480" behindDoc="0" locked="0" layoutInCell="1" allowOverlap="1" wp14:anchorId="6C0014FE" wp14:editId="5A3248A3">
+                <wp:simplePos x="0" y="0"/>
+                <wp:positionH relativeFrom="column">
+                  <wp:posOffset>2476500</wp:posOffset>
+                </wp:positionH>
+                <wp:positionV relativeFrom="paragraph">
+                  <wp:posOffset>822325</wp:posOffset>
+                </wp:positionV>
+                <wp:extent cx="371475" cy="276225"/>
+                <wp:effectExtent l="0" t="0" r="9525" b="9525"/>
+                <wp:wrapNone/>
+                <wp:docPr id="9" name="Text Box 9"/>
+                <wp:cNvGraphicFramePr/>
+                <a:graphic xmlns:a="http://schemas.openxmlformats.org/drawingml/2006/main">
+                  <a:graphicData uri="http://schemas.microsoft.com/office/word/2010/wordprocessingShape">
+                    <wps:wsp>
+                      <wps:cNvSpPr txBox="1"/>
+                      <wps:spPr>
+                        <a:xfrm>
+                          <a:off x="0" y="0"/>
+                          <a:ext cx="371475" cy="276225"/>
+                        </a:xfrm>
+                        <a:prstGeom prst="rect">
+                          <a:avLst/>
+                        </a:prstGeom>
+                        <a:solidFill>
+                          <a:schemeClr val="lt1"/>
+                        </a:solidFill>
+                        <a:ln w="6350">
+                          <a:noFill/>
+                        </a:ln>
+                      </wps:spPr>
+                      <wps:txbx>
+                        <w:txbxContent>
+                          <w:p>
+                            <w:r>
+                              <w:t>2.0</w:t>
+                            </w:r>
+                          </w:p>
+                        </w:txbxContent>
+                      </wps:txbx>
+                      <wps:bodyPr rot="0" spcFirstLastPara="0" vertOverflow="overflow" horzOverflow="overflow" vert="horz" wrap="square" lIns="91440" tIns="45720" rIns="91440" bIns="45720" numCol="1" spcCol="0" rtlCol="0" fromWordArt="0" anchor="t" anchorCtr="0" forceAA="0" compatLnSpc="1">
+                        <a:prstTxWarp prst="textNoShape">
+                          <a:avLst/>
+                        </a:prstTxWarp>
+                        <a:noAutofit/>
+                      </wps:bodyPr>
+                    </wps:wsp>
+                  </a:graphicData>
+                </a:graphic>
+                <wp14:sizeRelH relativeFrom="margin">
+                  <wp14:pctWidth>0</wp14:pctWidth>
+                </wp14:sizeRelH>
+                <wp14:sizeRelV relativeFrom="margin">
+                  <wp14:pctHeight>0</wp14:pctHeight>
+                </wp14:sizeRelV>
+              </wp:anchor>
+            </w:drawing>
+          </mc:Choice>
+          <mc:Fallback>
+            <w:pict>
+              <v:shapetype w14:anchorId="6C0014FE" id="_x0000_t202" coordsize="21600,21600" o:spt="202" path="m,l,21600r21600,l21600,xe">
+                <v:stroke joinstyle="miter"/>
+                <v:path gradientshapeok="t" o:connecttype="rect"/>
+              </v:shapetype>
+              <v:shape id="Text Box 9" o:spid="_x0000_s1026" type="#_x0000_t202" style="position:absolute;left:0;text-align:left;margin-left:195pt;margin-top:64.75pt;width:29.25pt;height:21.75pt;z-index:251668480;visibility:visible;mso-wrap-style:square;mso-width-percent:0;mso-height-percent:0;mso-wrap-distance-left:9pt;mso-wrap-distance-top:0;mso-wrap-distance-right:9pt;mso-wrap-distance-bottom:0;mso-position-horizontal:absolute;mso-position-horizontal-relative:text;mso-position-vertical:absolute;mso-position-vertical-relative:text;mso-width-percent:0;mso-height-percent:0;mso-width-relative:margin;mso-height-relative:margin;v-text-anchor:top" o:gfxdata="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" fillcolor="white [3201]" stroked="f" strokeweight=".5pt">
+                <v:textbox>
+                  <w:txbxContent>
+                    <w:p>
+                      <w:r>
+                        <w:t>2.0</w:t>
+                      </w:r>
+                    </w:p>
+                  </w:txbxContent>
+                </v:textbox>
+              </v:shape>
+            </w:pict>
+          </mc:Fallback>
+        </mc:AlternateContent>
+      </w:r>
+      <w:r>
+        <w:rPr>
+          <w:noProof/>
+        </w:rPr>
+        <mc:AlternateContent>
+          <mc:Choice Requires="wps">
+            <w:drawing>
+              <wp:anchor distT="0" distB="0" distL="114300" distR="114300" simplePos="0" relativeHeight="251670528" behindDoc="0" locked="0" layoutInCell="1" allowOverlap="1" wp14:anchorId="073AC5BA" wp14:editId="74C034E7">
+                <wp:simplePos x="0" y="0"/>
+                <wp:positionH relativeFrom="column">
+                  <wp:posOffset>3162300</wp:posOffset>
+                </wp:positionH>
+                <wp:positionV relativeFrom="paragraph">
+                  <wp:posOffset>1479550</wp:posOffset>
+                </wp:positionV>
+                <wp:extent cx="428625" cy="323850"/>
+                <wp:effectExtent l="0" t="0" r="9525" b="0"/>
+                <wp:wrapNone/>
+                <wp:docPr id="10" name="Text Box 10"/>
+                <wp:cNvGraphicFramePr/>
+                <a:graphic xmlns:a="http://schemas.openxmlformats.org/drawingml/2006/main">
+                  <a:graphicData uri="http://schemas.microsoft.com/office/word/2010/wordprocessingShape">
+                    <wps:wsp>
+                      <wps:cNvSpPr txBox="1"/>
+                      <wps:spPr>
+                        <a:xfrm>
+                          <a:off x="0" y="0"/>
+                          <a:ext cx="428625" cy="323850"/>
+                        </a:xfrm>
+                        <a:prstGeom prst="rect">
+                          <a:avLst/>
+                        </a:prstGeom>
+                        <a:solidFill>
+                          <a:schemeClr val="lt1"/>
+                        </a:solidFill>
+                        <a:ln w="6350">
+                          <a:noFill/>
+                        </a:ln>
+                      </wps:spPr>
+                      <wps:txbx>
+                        <w:txbxContent>
+                          <w:p>
+                            <w:r>
+                              <w:t>2.0</w:t>
+                            </w:r>
+                          </w:p>
+                        </w:txbxContent>
+                      </wps:txbx>
+                      <wps:bodyPr rot="0" spcFirstLastPara="0" vertOverflow="overflow" horzOverflow="overflow" vert="horz" wrap="square" lIns="91440" tIns="45720" rIns="91440" bIns="45720" numCol="1" spcCol="0" rtlCol="0" fromWordArt="0" anchor="t" anchorCtr="0" forceAA="0" compatLnSpc="1">
+                        <a:prstTxWarp prst="textNoShape">
+                          <a:avLst/>
+                        </a:prstTxWarp>
+                        <a:noAutofit/>
+                      </wps:bodyPr>
+                    </wps:wsp>
+                  </a:graphicData>
+                </a:graphic>
+                <wp14:sizeRelH relativeFrom="margin">
+                  <wp14:pctWidth>0</wp14:pctWidth>
+                </wp14:sizeRelH>
+                <wp14:sizeRelV relativeFrom="margin">
+                  <wp14:pctHeight>0</wp14:pctHeight>
+                </wp14:sizeRelV>
+              </wp:anchor>
+            </w:drawing>
+          </mc:Choice>
+          <mc:Fallback>
+            <w:pict>
+              <v:shape w14:anchorId="073AC5BA" id="Text Box 10" o:spid="_x0000_s1027" type="#_x0000_t202" style="position:absolute;left:0;text-align:left;margin-left:249pt;margin-top:116.5pt;width:33.75pt;height:25.5pt;z-index:251670528;visibility:visible;mso-wrap-style:square;mso-width-percent:0;mso-height-percent:0;mso-wrap-distance-left:9pt;mso-wrap-distance-top:0;mso-wrap-distance-right:9pt;mso-wrap-distance-bottom:0;mso-position-horizontal:absolute;mso-position-horizontal-relative:text;mso-position-vertical:absolute;mso-position-vertical-relative:text;mso-width-percent:0;mso-height-percent:0;mso-width-relative:margin;mso-height-relative:margin;v-text-anchor:top" o:gfxdata="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" fillcolor="white [3201]" stroked="f" strokeweight=".5pt">
+                <v:textbox>
+                  <w:txbxContent>
+                    <w:p>
+                      <w:r>
+                        <w:t>2.0</w:t>
+                      </w:r>
+                    </w:p>
+                  </w:txbxContent>
+                </v:textbox>
+              </v:shape>
+            </w:pict>
+          </mc:Fallback>
+        </mc:AlternateContent>
+      </w:r>
+      <w:r>
+        <w:rPr>
+          <w:noProof/>
+        </w:rPr>
+        <mc:AlternateContent>
+          <mc:Choice Requires="wps">
+            <w:drawing>
+              <wp:anchor distT="0" distB="0" distL="114300" distR="114300" simplePos="0" relativeHeight="251666432" behindDoc="0" locked="0" layoutInCell="1" allowOverlap="1" wp14:anchorId="0797AD29" wp14:editId="60DAAD66">
+                <wp:simplePos x="0" y="0"/>
+                <wp:positionH relativeFrom="column">
+                  <wp:posOffset>3086100</wp:posOffset>
+                </wp:positionH>
+                <wp:positionV relativeFrom="paragraph">
+                  <wp:posOffset>107950</wp:posOffset>
+                </wp:positionV>
+                <wp:extent cx="428625" cy="323850"/>
+                <wp:effectExtent l="0" t="0" r="9525" b="0"/>
+                <wp:wrapNone/>
+                <wp:docPr id="8" name="Text Box 8"/>
+                <wp:cNvGraphicFramePr/>
+                <a:graphic xmlns:a="http://schemas.openxmlformats.org/drawingml/2006/main">
+                  <a:graphicData uri="http://schemas.microsoft.com/office/word/2010/wordprocessingShape">
+                    <wps:wsp>
+                      <wps:cNvSpPr txBox="1"/>
+                      <wps:spPr>
+                        <a:xfrm>
+                          <a:off x="0" y="0"/>
+                          <a:ext cx="428625" cy="323850"/>
+                        </a:xfrm>
+                        <a:prstGeom prst="rect">
+                          <a:avLst/>
+                        </a:prstGeom>
+                        <a:solidFill>
+                          <a:schemeClr val="lt1"/>
+                        </a:solidFill>
+                        <a:ln w="6350">
+                          <a:noFill/>
+                        </a:ln>
+                      </wps:spPr>
+                      <wps:txbx>
+                        <w:txbxContent>
+                          <w:p>
+                            <w:r>
+                              <w:t>-0.5</w:t>
+                            </w:r>
+                          </w:p>
+                        </w:txbxContent>
+                      </wps:txbx>
+                      <wps:bodyPr rot="0" spcFirstLastPara="0" vertOverflow="overflow" horzOverflow="overflow" vert="horz" wrap="square" lIns="91440" tIns="45720" rIns="91440" bIns="45720" numCol="1" spcCol="0" rtlCol="0" fromWordArt="0" anchor="t" anchorCtr="0" forceAA="0" compatLnSpc="1">
+                        <a:prstTxWarp prst="textNoShape">
+                          <a:avLst/>
+                        </a:prstTxWarp>
+                        <a:noAutofit/>
+                      </wps:bodyPr>
+                    </wps:wsp>
+                  </a:graphicData>
+                </a:graphic>
+                <wp14:sizeRelH relativeFrom="margin">
+                  <wp14:pctWidth>0</wp14:pctWidth>
+                </wp14:sizeRelH>
+                <wp14:sizeRelV relativeFrom="margin">
+                  <wp14:pctHeight>0</wp14:pctHeight>
+                </wp14:sizeRelV>
+              </wp:anchor>
+            </w:drawing>
+          </mc:Choice>
+          <mc:Fallback>
+            <w:pict>
+              <v:shape w14:anchorId="0797AD29" id="Text Box 8" o:spid="_x0000_s1028" type="#_x0000_t202" style="position:absolute;left:0;text-align:left;margin-left:243pt;margin-top:8.5pt;width:33.75pt;height:25.5pt;z-index:251666432;visibility:visible;mso-wrap-style:square;mso-width-percent:0;mso-height-percent:0;mso-wrap-distance-left:9pt;mso-wrap-distance-top:0;mso-wrap-distance-right:9pt;mso-wrap-distance-bottom:0;mso-position-horizontal:absolute;mso-position-horizontal-relative:text;mso-position-vertical:absolute;mso-position-vertical-relative:text;mso-width-percent:0;mso-height-percent:0;mso-width-relative:margin;mso-height-relative:margin;v-text-anchor:top" o:gfxdata="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" fillcolor="white [3201]" stroked="f" strokeweight=".5pt">
+                <v:textbox>
+                  <w:txbxContent>
+                    <w:p>
+                      <w:r>
+                        <w:t>-0.5</w:t>
+                      </w:r>
+                    </w:p>
+                  </w:txbxContent>
+                </v:textbox>
+              </v:shape>
+            </w:pict>
+          </mc:Fallback>
+        </mc:AlternateContent>
+      </w:r>
+      <w:r>
+        <w:rPr>
+          <w:noProof/>
+        </w:rPr>
+        <mc:AlternateContent>
+          <mc:Choice Requires="wps">
+            <w:drawing>
+              <wp:anchor distT="0" distB="0" distL="114300" distR="114300" simplePos="0" relativeHeight="251664384" behindDoc="0" locked="0" layoutInCell="1" allowOverlap="1" wp14:anchorId="403B020A" wp14:editId="32CA0742">
+                <wp:simplePos x="0" y="0"/>
+                <wp:positionH relativeFrom="column">
+                  <wp:posOffset>3876675</wp:posOffset>
+                </wp:positionH>
+                <wp:positionV relativeFrom="paragraph">
+                  <wp:posOffset>774700</wp:posOffset>
+                </wp:positionV>
+                <wp:extent cx="428625" cy="323850"/>
+                <wp:effectExtent l="0" t="0" r="9525" b="0"/>
+                <wp:wrapNone/>
+                <wp:docPr id="7" name="Text Box 7"/>
+                <wp:cNvGraphicFramePr/>
+                <a:graphic xmlns:a="http://schemas.openxmlformats.org/drawingml/2006/main">
+                  <a:graphicData uri="http://schemas.microsoft.com/office/word/2010/wordprocessingShape">
+                    <wps:wsp>
+                      <wps:cNvSpPr txBox="1"/>
+                      <wps:spPr>
+                        <a:xfrm>
+                          <a:off x="0" y="0"/>
+                          <a:ext cx="428625" cy="323850"/>
+                        </a:xfrm>
+                        <a:prstGeom prst="rect">
+                          <a:avLst/>
+                        </a:prstGeom>
+                        <a:solidFill>
+                          <a:schemeClr val="lt1"/>
+                        </a:solidFill>
+                        <a:ln w="6350">
+                          <a:noFill/>
+                        </a:ln>
+                      </wps:spPr>
+                      <wps:txbx>
+                        <w:txbxContent>
+                          <w:p>
+                            <w:r>
+                              <w:t>-0.5</w:t>
+                            </w:r>
+                          </w:p>
+                        </w:txbxContent>
+                      </wps:txbx>
+                      <wps:bodyPr rot="0" spcFirstLastPara="0" vertOverflow="overflow" horzOverflow="overflow" vert="horz" wrap="square" lIns="91440" tIns="45720" rIns="91440" bIns="45720" numCol="1" spcCol="0" rtlCol="0" fromWordArt="0" anchor="t" anchorCtr="0" forceAA="0" compatLnSpc="1">
+                        <a:prstTxWarp prst="textNoShape">
+                          <a:avLst/>
+                        </a:prstTxWarp>
+                        <a:noAutofit/>
+                      </wps:bodyPr>
+                    </wps:wsp>
+                  </a:graphicData>
+                </a:graphic>
+                <wp14:sizeRelH relativeFrom="margin">
+                  <wp14:pctWidth>0</wp14:pctWidth>
+                </wp14:sizeRelH>
+                <wp14:sizeRelV relativeFrom="margin">
+                  <wp14:pctHeight>0</wp14:pctHeight>
+                </wp14:sizeRelV>
+              </wp:anchor>
+            </w:drawing>
+          </mc:Choice>
+          <mc:Fallback>
+            <w:pict>
+              <v:shape w14:anchorId="403B020A" id="Text Box 7" o:spid="_x0000_s1029" type="#_x0000_t202" style="position:absolute;left:0;text-align:left;margin-left:305.25pt;margin-top:61pt;width:33.75pt;height:25.5pt;z-index:251664384;visibility:visible;mso-wrap-style:square;mso-width-percent:0;mso-height-percent:0;mso-wrap-distance-left:9pt;mso-wrap-distance-top:0;mso-wrap-distance-right:9pt;mso-wrap-distance-bottom:0;mso-position-horizontal:absolute;mso-position-horizontal-relative:text;mso-position-vertical:absolute;mso-position-vertical-relative:text;mso-width-percent:0;mso-height-percent:0;mso-width-relative:margin;mso-height-relative:margin;v-text-anchor:top" o:gfxdata="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" fillcolor="white [3201]" stroked="f" strokeweight=".5pt">
+                <v:textbox>
+                  <w:txbxContent>
+                    <w:p>
+                      <w:r>
+                        <w:t>-0.5</w:t>
+                      </w:r>
+                    </w:p>
+                  </w:txbxContent>
+                </v:textbox>
+              </v:shape>
+            </w:pict>
+          </mc:Fallback>
+        </mc:AlternateContent>
+      </w:r>
+      <w:r>
+        <w:rPr>
+          <w:noProof/>
+        </w:rPr>
+        <mc:AlternateContent>
+          <mc:Choice Requires="wps">
+            <w:drawing>
+              <wp:anchor distT="0" distB="0" distL="114300" distR="114300" simplePos="0" relativeHeight="251663360" behindDoc="0" locked="0" layoutInCell="1" allowOverlap="1" wp14:anchorId="0B854FB6" wp14:editId="144FBFB4">
+                <wp:simplePos x="0" y="0"/>
+                <wp:positionH relativeFrom="column">
+                  <wp:posOffset>3067050</wp:posOffset>
+                </wp:positionH>
+                <wp:positionV relativeFrom="paragraph">
+                  <wp:posOffset>593725</wp:posOffset>
+                </wp:positionV>
+                <wp:extent cx="514350" cy="9525"/>
+                <wp:effectExtent l="0" t="76200" r="19050" b="85725"/>
+                <wp:wrapNone/>
+                <wp:docPr id="6" name="Straight Arrow Connector 6"/>
+                <wp:cNvGraphicFramePr/>
+                <a:graphic xmlns:a="http://schemas.openxmlformats.org/drawingml/2006/main">
+                  <a:graphicData uri="http://schemas.microsoft.com/office/word/2010/wordprocessingShape">
+                    <wps:wsp>
+                      <wps:cNvCnPr/>
+                      <wps:spPr>
+                        <a:xfrm flipV="1">
+                          <a:off x="0" y="0"/>
+                          <a:ext cx="514350" cy="9525"/>
+                        </a:xfrm>
+                        <a:prstGeom prst="straightConnector1">
+                          <a:avLst/>
+                        </a:prstGeom>
+                        <a:ln>
+                          <a:tailEnd type="triangle"/>
+                        </a:ln>
+                      </wps:spPr>
+                      <wps:style>
+                        <a:lnRef idx="1">
+                          <a:schemeClr val="accent1"/>
+                        </a:lnRef>
+                        <a:fillRef idx="0">
+                          <a:schemeClr val="accent1"/>
+                        </a:fillRef>
+                        <a:effectRef idx="0">
+                          <a:schemeClr val="accent1"/>
+                        </a:effectRef>
+                        <a:fontRef idx="minor">
+                          <a:schemeClr val="tx1"/>
+                        </a:fontRef>
+                      </wps:style>
+                      <wps:bodyPr/>
+                    </wps:wsp>
+                  </a:graphicData>
+                </a:graphic>
+              </wp:anchor>
+            </w:drawing>
+          </mc:Choice>
+          <mc:Fallback>
+            <w:pict>
+              <v:shapetype w14:anchorId="79DE148D" id="_x0000_t32" coordsize="21600,21600" o:spt="32" o:oned="t" path="m,l21600,21600e" filled="f">
+                <v:path arrowok="t" fillok="f" o:connecttype="none"/>
+                <o:lock v:ext="edit" shapetype="t"/>
+              </v:shapetype>
+              <v:shape id="Straight Arrow Connector 6" o:spid="_x0000_s1026" type="#_x0000_t32" style="position:absolute;margin-left:241.5pt;margin-top:46.75pt;width:40.5pt;height:.75pt;flip:y;z-index:251663360;visibility:visible;mso-wrap-style:square;mso-wrap-distance-left:9pt;mso-wrap-distance-top:0;mso-wrap-distance-right:9pt;mso-wrap-distance-bottom:0;mso-position-horizontal:absolute;mso-position-horizontal-relative:text;mso-position-vertical:absolute;mso-position-vertical-relative:text" o:gfxdata="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" strokecolor="#5b9bd5 [3204]" strokeweight=".5pt">
+                <v:stroke endarrow="block" joinstyle="miter"/>
+              </v:shape>
+            </w:pict>
+          </mc:Fallback>
+        </mc:AlternateContent>
+      </w:r>
+      <w:r>
+        <w:rPr>
+          <w:noProof/>
+        </w:rPr>
+        <mc:AlternateContent>
+          <mc:Choice Requires="wps">
+            <w:drawing>
+              <wp:anchor distT="0" distB="0" distL="114300" distR="114300" simplePos="0" relativeHeight="251660288" behindDoc="0" locked="0" layoutInCell="1" allowOverlap="1" wp14:anchorId="527A13E9" wp14:editId="305AC257">
+                <wp:simplePos x="0" y="0"/>
+                <wp:positionH relativeFrom="column">
+                  <wp:posOffset>3676650</wp:posOffset>
+                </wp:positionH>
+                <wp:positionV relativeFrom="paragraph">
+                  <wp:posOffset>584200</wp:posOffset>
+                </wp:positionV>
+                <wp:extent cx="9525" cy="685800"/>
+                <wp:effectExtent l="38100" t="0" r="66675" b="57150"/>
+                <wp:wrapNone/>
+                <wp:docPr id="3" name="Straight Arrow Connector 3"/>
+                <wp:cNvGraphicFramePr/>
+                <a:graphic xmlns:a="http://schemas.openxmlformats.org/drawingml/2006/main">
+                  <a:graphicData uri="http://schemas.microsoft.com/office/word/2010/wordprocessingShape">
+                    <wps:wsp>
+                      <wps:cNvCnPr/>
+                      <wps:spPr>
+                        <a:xfrm>
+                          <a:off x="0" y="0"/>
+                          <a:ext cx="9525" cy="685800"/>
+                        </a:xfrm>
+                        <a:prstGeom prst="straightConnector1">
+                          <a:avLst/>
+                        </a:prstGeom>
+                        <a:ln>
+                          <a:tailEnd type="triangle"/>
+                        </a:ln>
+                      </wps:spPr>
+                      <wps:style>
+                        <a:lnRef idx="1">
+                          <a:schemeClr val="accent1"/>
+                        </a:lnRef>
+                        <a:fillRef idx="0">
+                          <a:schemeClr val="accent1"/>
+                        </a:fillRef>
+                        <a:effectRef idx="0">
+                          <a:schemeClr val="accent1"/>
+                        </a:effectRef>
+                        <a:fontRef idx="minor">
+                          <a:schemeClr val="tx1"/>
+                        </a:fontRef>
+                      </wps:style>
+                      <wps:bodyPr/>
+                    </wps:wsp>
+                  </a:graphicData>
+                </a:graphic>
+              </wp:anchor>
+            </w:drawing>
+          </mc:Choice>
+          <mc:Fallback>
+            <w:pict>
+              <v:shape w14:anchorId="29A179A7" id="Straight Arrow Connector 3" o:spid="_x0000_s1026" type="#_x0000_t32" style="position:absolute;margin-left:289.5pt;margin-top:46pt;width:.75pt;height:54pt;z-index:251660288;visibility:visible;mso-wrap-style:square;mso-wrap-distance-left:9pt;mso-wrap-distance-top:0;mso-wrap-distance-right:9pt;mso-wrap-distance-bottom:0;mso-position-horizontal:absolute;mso-position-horizontal-relative:text;mso-position-vertical:absolute;mso-position-vertical-relative:text" o:gfxdata="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" strokecolor="#5b9bd5 [3204]" strokeweight=".5pt">
+                <v:stroke endarrow="block" joinstyle="miter"/>
+              </v:shape>
+            </w:pict>
+          </mc:Fallback>
+        </mc:AlternateContent>
+      </w:r>
+      <w:r>
+        <w:rPr>
+          <w:noProof/>
+        </w:rPr>
+        <mc:AlternateContent>
+          <mc:Choice Requires="wps">
+            <w:drawing>
+              <wp:anchor distT="0" distB="0" distL="114300" distR="114300" simplePos="0" relativeHeight="251662336" behindDoc="0" locked="0" layoutInCell="1" allowOverlap="1" wp14:anchorId="24DE3E47" wp14:editId="7D07E5E2">
+                <wp:simplePos x="0" y="0"/>
+                <wp:positionH relativeFrom="column">
+                  <wp:posOffset>2971800</wp:posOffset>
+                </wp:positionH>
+                <wp:positionV relativeFrom="paragraph">
+                  <wp:posOffset>555625</wp:posOffset>
+                </wp:positionV>
+                <wp:extent cx="9525" cy="685800"/>
+                <wp:effectExtent l="38100" t="38100" r="66675" b="19050"/>
+                <wp:wrapNone/>
+                <wp:docPr id="5" name="Straight Arrow Connector 5"/>
+                <wp:cNvGraphicFramePr/>
+                <a:graphic xmlns:a="http://schemas.openxmlformats.org/drawingml/2006/main">
+                  <a:graphicData uri="http://schemas.microsoft.com/office/word/2010/wordprocessingShape">
+                    <wps:wsp>
+                      <wps:cNvCnPr/>
+                      <wps:spPr>
+                        <a:xfrm flipV="1">
+                          <a:off x="0" y="0"/>
+                          <a:ext cx="9525" cy="685800"/>
+                        </a:xfrm>
+                        <a:prstGeom prst="straightConnector1">
+                          <a:avLst/>
+                        </a:prstGeom>
+                        <a:ln>
+                          <a:tailEnd type="triangle"/>
+                        </a:ln>
+                      </wps:spPr>
+                      <wps:style>
+                        <a:lnRef idx="1">
+                          <a:schemeClr val="accent1"/>
+                        </a:lnRef>
+                        <a:fillRef idx="0">
+                          <a:schemeClr val="accent1"/>
+                        </a:fillRef>
+                        <a:effectRef idx="0">
+                          <a:schemeClr val="accent1"/>
+                        </a:effectRef>
+                        <a:fontRef idx="minor">
+                          <a:schemeClr val="tx1"/>
+                        </a:fontRef>
+                      </wps:style>
+                      <wps:bodyPr/>
+                    </wps:wsp>
+                  </a:graphicData>
+                </a:graphic>
+              </wp:anchor>
+            </w:drawing>
+          </mc:Choice>
+          <mc:Fallback>
+            <w:pict>
+              <v:shape w14:anchorId="73CD1CDC" id="Straight Arrow Connector 5" o:spid="_x0000_s1026" type="#_x0000_t32" style="position:absolute;margin-left:234pt;margin-top:43.75pt;width:.75pt;height:54pt;flip:y;z-index:251662336;visibility:visible;mso-wrap-style:square;mso-wrap-distance-left:9pt;mso-wrap-distance-top:0;mso-wrap-distance-right:9pt;mso-wrap-distance-bottom:0;mso-position-horizontal:absolute;mso-position-horizontal-relative:text;mso-position-vertical:absolute;mso-position-vertical-relative:text" o:gfxdata="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" strokecolor="#5b9bd5 [3204]" strokeweight=".5pt">
+                <v:stroke endarrow="block" joinstyle="miter"/>
+              </v:shape>
+            </w:pict>
+          </mc:Fallback>
+        </mc:AlternateContent>
+      </w:r>
+      <w:r>
+        <w:rPr>
+          <w:noProof/>
+        </w:rPr>
+        <mc:AlternateContent>
+          <mc:Choice Requires="wps">
+            <w:drawing>
+              <wp:anchor distT="0" distB="0" distL="114300" distR="114300" simplePos="0" relativeHeight="251661312" behindDoc="0" locked="0" layoutInCell="1" allowOverlap="1" wp14:anchorId="330B02DE" wp14:editId="4879CA8D">
+                <wp:simplePos x="0" y="0"/>
+                <wp:positionH relativeFrom="column">
+                  <wp:posOffset>3000375</wp:posOffset>
+                </wp:positionH>
+                <wp:positionV relativeFrom="paragraph">
+                  <wp:posOffset>1317625</wp:posOffset>
+                </wp:positionV>
+                <wp:extent cx="685800" cy="9525"/>
+                <wp:effectExtent l="38100" t="76200" r="0" b="85725"/>
+                <wp:wrapNone/>
+                <wp:docPr id="4" name="Straight Arrow Connector 4"/>
+                <wp:cNvGraphicFramePr/>
+                <a:graphic xmlns:a="http://schemas.openxmlformats.org/drawingml/2006/main">
+                  <a:graphicData uri="http://schemas.microsoft.com/office/word/2010/wordprocessingShape">
+                    <wps:wsp>
+                      <wps:cNvCnPr/>
+                      <wps:spPr>
+                        <a:xfrm flipH="1" flipV="1">
+                          <a:off x="0" y="0"/>
+                          <a:ext cx="685800" cy="9525"/>
+                        </a:xfrm>
+                        <a:prstGeom prst="straightConnector1">
+                          <a:avLst/>
+                        </a:prstGeom>
+                        <a:ln>
+                          <a:tailEnd type="triangle"/>
+                        </a:ln>
+                      </wps:spPr>
+                      <wps:style>
+                        <a:lnRef idx="1">
+                          <a:schemeClr val="accent1"/>
+                        </a:lnRef>
+                        <a:fillRef idx="0">
+                          <a:schemeClr val="accent1"/>
+                        </a:fillRef>
+                        <a:effectRef idx="0">
+                          <a:schemeClr val="accent1"/>
+                        </a:effectRef>
+                        <a:fontRef idx="minor">
+                          <a:schemeClr val="tx1"/>
+                        </a:fontRef>
+                      </wps:style>
+                      <wps:bodyPr/>
+                    </wps:wsp>
+                  </a:graphicData>
+                </a:graphic>
+              </wp:anchor>
+            </w:drawing>
+          </mc:Choice>
+          <mc:Fallback>
+            <w:pict>
+              <v:shape w14:anchorId="75E90758" id="Straight Arrow Connector 4" o:spid="_x0000_s1026" type="#_x0000_t32" style="position:absolute;margin-left:236.25pt;margin-top:103.75pt;width:54pt;height:.75pt;flip:x y;z-index:251661312;visibility:visible;mso-wrap-style:square;mso-wrap-distance-left:9pt;mso-wrap-distance-top:0;mso-wrap-distance-right:9pt;mso-wrap-distance-bottom:0;mso-position-horizontal:absolute;mso-position-horizontal-relative:text;mso-position-vertical:absolute;mso-position-vertical-relative:text" o:gfxdata="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" strokecolor="#5b9bd5 [3204]" strokeweight=".5pt">
+                <v:stroke endarrow="block" joinstyle="miter"/>
+              </v:shape>
+            </w:pict>
+          </mc:Fallback>
+        </mc:AlternateContent>
+      </w:r>
+      <w:r>
+        <w:rPr>
+          <w:noProof/>
+        </w:rPr>
+        <w:drawing>
+          <wp:inline distT="0" distB="0" distL="0" distR="0" wp14:anchorId="125640B0" wp14:editId="31F75D62">
+            <wp:extent cx="2886075" cy="2019300"/>
+            <wp:effectExtent l="0" t="0" r="9525" b="0"/>
+            <wp:docPr id="2" name="Picture 2"/>
+            <wp:cNvGraphicFramePr>
+              <a:graphicFrameLocks xmlns:a="http://schemas.openxmlformats.org/drawingml/2006/main" noChangeAspect="1"/>
+            </wp:cNvGraphicFramePr>
+            <a:graphic xmlns:a="http://schemas.openxmlformats.org/drawingml/2006/main">
+              <a:graphicData uri="http://schemas.openxmlformats.org/drawingml/2006/picture">
+                <pic:pic xmlns:pic="http://schemas.openxmlformats.org/drawingml/2006/picture">
+                  <pic:nvPicPr>
+                    <pic:cNvPr id="1" name=""/>
+                    <pic:cNvPicPr/>
+                  </pic:nvPicPr>
+                  <pic:blipFill>
+                    <a:blip r:embed="rId8"/>
+                    <a:stretch>
+                      <a:fillRect/>
+                    </a:stretch>
+                  </pic:blipFill>
+                  <pic:spPr>
+                    <a:xfrm>
+                      <a:off x="0" y="0"/>
+                      <a:ext cx="2886075" cy="2019300"/>
+                    </a:xfrm>
+                    <a:prstGeom prst="rect">
+                      <a:avLst/>
+                    </a:prstGeom>
+                  </pic:spPr>
+                </pic:pic>
+              </a:graphicData>
+            </a:graphic>
+          </wp:inline>
+        </w:drawing>
+      </w:r>
+      <w:bookmarkStart w:id="0" w:name="_GoBack"/>
+      <w:bookmarkEnd w:id="0"/>
+    </w:p>
+    <w:p>
+      <w:pPr>
+        <w:rPr>
           <w:rFonts w:ascii="Arial" w:hAnsi="Arial" w:cs="Arial"/>
           <w:iCs/>
           <w:color w:val="4F4F4F"/>
@@ -1037,20 +3123,44 @@
       </w:pPr>
       <w:r>
         <w:rPr>
-          <w:rStyle w:val="Emphasis"/>
-          <w:rFonts w:ascii="Arial" w:hAnsi="Arial" w:cs="Arial"/>
-          <w:i w:val="0"/>
-          <w:color w:val="4F4F4F"/>
-          <w:sz w:val="23"/>
-          <w:szCs w:val="23"/>
-          <w:bdr w:val="none" w:sz="0" w:space="0" w:color="auto" w:frame="1"/>
-          <w:shd w:val="clear" w:color="auto" w:fill="FFFFFF"/>
-        </w:rPr>
-        <w:t>Yes. An optimal policy can be defined as the policy which maximize the reward. As explained in the question above, my agent maximizes the success rate (reaching destination as well maximize the reward. The reward itself is the sum of the penalties and positive rewards which incurs during the travel.</w:t>
+          <w:rFonts w:ascii="Arial" w:hAnsi="Arial" w:cs="Arial"/>
+          <w:iCs/>
+          <w:color w:val="4F4F4F"/>
+          <w:sz w:val="23"/>
+          <w:szCs w:val="23"/>
+          <w:bdr w:val="none" w:sz="0" w:space="0" w:color="auto" w:frame="1"/>
+          <w:shd w:val="clear" w:color="auto" w:fill="FFFFFF"/>
+        </w:rPr>
+        <w:t>For example, here, the car could go forward instead of right, incurring -0.5, and then right (+2.0 because it’s the good direction), then up (+2.0), then right -0.5 and thus finishing a circle with a reward of +3.0.</w:t>
+      </w:r>
+    </w:p>
+    <w:p>
+      <w:pPr>
+        <w:rPr>
+          <w:rFonts w:ascii="Arial" w:hAnsi="Arial" w:cs="Arial"/>
+          <w:iCs/>
+          <w:color w:val="4F4F4F"/>
+          <w:sz w:val="23"/>
+          <w:szCs w:val="23"/>
+          <w:bdr w:val="none" w:sz="0" w:space="0" w:color="auto" w:frame="1"/>
+          <w:shd w:val="clear" w:color="auto" w:fill="FFFFFF"/>
+        </w:rPr>
+      </w:pPr>
+      <w:r>
+        <w:rPr>
+          <w:rFonts w:ascii="Arial" w:hAnsi="Arial" w:cs="Arial"/>
+          <w:iCs/>
+          <w:color w:val="4F4F4F"/>
+          <w:sz w:val="23"/>
+          <w:szCs w:val="23"/>
+          <w:bdr w:val="none" w:sz="0" w:space="0" w:color="auto" w:frame="1"/>
+          <w:shd w:val="clear" w:color="auto" w:fill="FFFFFF"/>
+        </w:rPr>
+        <w:t xml:space="preserve">In order to avoid situations like this, I would suggest to change the reward system and include a new penalty which multiplies the elapsed time by a negative factor. This should prevent such behavior as the smart agent would then rush to the destination. The illegal move penalty should also be increased to avoid “rushing” illegally in that case. </w:t>
       </w:r>
     </w:p>
     <w:sectPr>
-      <w:headerReference w:type="default" r:id="rId7"/>
+      <w:headerReference w:type="default" r:id="rId9"/>
       <w:pgSz w:w="12240" w:h="15840"/>
       <w:pgMar w:top="1440" w:right="1440" w:bottom="1440" w:left="1440" w:header="720" w:footer="720" w:gutter="0"/>
       <w:cols w:space="720"/>
@@ -1571,6 +3681,7 @@
   <w:style w:type="character" w:default="1" w:styleId="DefaultParagraphFont">
     <w:name w:val="Default Paragraph Font"/>
     <w:uiPriority w:val="1"/>
+    <w:semiHidden/>
     <w:unhideWhenUsed/>
   </w:style>
   <w:style w:type="table" w:default="1" w:styleId="TableNormal">
@@ -1690,6 +3801,63 @@
     <w:link w:val="Footer"/>
     <w:uiPriority w:val="99"/>
     <w:rsid w:val="003C5A69"/>
+  </w:style>
+  <w:style w:type="table" w:styleId="GridTable1Light-Accent1">
+    <w:name w:val="Grid Table 1 Light Accent 1"/>
+    <w:basedOn w:val="TableNormal"/>
+    <w:uiPriority w:val="46"/>
+    <w:rsid w:val="009A4FFC"/>
+    <w:pPr>
+      <w:spacing w:after="0" w:line="240" w:lineRule="auto"/>
+    </w:pPr>
+    <w:tblPr>
+      <w:tblStyleRowBandSize w:val="1"/>
+      <w:tblStyleColBandSize w:val="1"/>
+      <w:tblBorders>
+        <w:top w:val="single" w:sz="4" w:space="0" w:color="BDD6EE" w:themeColor="accent1" w:themeTint="66"/>
+        <w:left w:val="single" w:sz="4" w:space="0" w:color="BDD6EE" w:themeColor="accent1" w:themeTint="66"/>
+        <w:bottom w:val="single" w:sz="4" w:space="0" w:color="BDD6EE" w:themeColor="accent1" w:themeTint="66"/>
+        <w:right w:val="single" w:sz="4" w:space="0" w:color="BDD6EE" w:themeColor="accent1" w:themeTint="66"/>
+        <w:insideH w:val="single" w:sz="4" w:space="0" w:color="BDD6EE" w:themeColor="accent1" w:themeTint="66"/>
+        <w:insideV w:val="single" w:sz="4" w:space="0" w:color="BDD6EE" w:themeColor="accent1" w:themeTint="66"/>
+      </w:tblBorders>
+    </w:tblPr>
+    <w:tblStylePr w:type="firstRow">
+      <w:rPr>
+        <w:b/>
+        <w:bCs/>
+      </w:rPr>
+      <w:tblPr/>
+      <w:tcPr>
+        <w:tcBorders>
+          <w:bottom w:val="single" w:sz="12" w:space="0" w:color="9CC2E5" w:themeColor="accent1" w:themeTint="99"/>
+        </w:tcBorders>
+      </w:tcPr>
+    </w:tblStylePr>
+    <w:tblStylePr w:type="lastRow">
+      <w:rPr>
+        <w:b/>
+        <w:bCs/>
+      </w:rPr>
+      <w:tblPr/>
+      <w:tcPr>
+        <w:tcBorders>
+          <w:top w:val="double" w:sz="2" w:space="0" w:color="9CC2E5" w:themeColor="accent1" w:themeTint="99"/>
+        </w:tcBorders>
+      </w:tcPr>
+    </w:tblStylePr>
+    <w:tblStylePr w:type="firstCol">
+      <w:rPr>
+        <w:b/>
+        <w:bCs/>
+      </w:rPr>
+    </w:tblStylePr>
+    <w:tblStylePr w:type="lastCol">
+      <w:rPr>
+        <w:b/>
+        <w:bCs/>
+      </w:rPr>
+    </w:tblStylePr>
   </w:style>
 </w:styles>
 </file>

</xml_diff>